<commit_message>
Ya esta mi informacion en el documento de word
</commit_message>
<xml_diff>
--- a/Proyecto-CS.docx
+++ b/Proyecto-CS.docx
@@ -1,18 +1,428 @@
 
 <file path=word/document.xml><?xml version="1.0" encoding="utf-8"?>
-<w:document xmlns:wpc="http://schemas.microsoft.com/office/word/2010/wordprocessingCanvas" xmlns:cx="http://schemas.microsoft.com/office/drawing/2014/chartex" xmlns:cx1="http://schemas.microsoft.com/office/drawing/2015/9/8/chartex" xmlns:cx2="http://schemas.microsoft.com/office/drawing/2015/10/21/chartex" xmlns:cx3="http://schemas.microsoft.com/office/drawing/2016/5/9/chartex" xmlns:cx4="http://schemas.microsoft.com/office/drawing/2016/5/10/chartex" xmlns:cx5="http://schemas.microsoft.com/office/drawing/2016/5/11/chartex" xmlns:cx6="http://schemas.microsoft.com/office/drawing/2016/5/12/chartex" xmlns:cx7="http://schemas.microsoft.com/office/drawing/2016/5/13/chartex" xmlns:cx8="http://schemas.microsoft.com/office/drawing/2016/5/14/chartex" xmlns:mc="http://schemas.openxmlformats.org/markup-compatibility/2006" xmlns:aink="http://schemas.microsoft.com/office/drawing/2016/ink" xmlns:am3d="http://schemas.microsoft.com/office/drawing/2017/model3d" xmlns:o="urn:schemas-microsoft-com:office:office" xmlns:r="http://schemas.openxmlformats.org/officeDocument/2006/relationships" xmlns:m="http://schemas.openxmlformats.org/officeDocument/2006/math" xmlns:v="urn:schemas-microsoft-com:vml" xmlns:wp14="http://schemas.microsoft.com/office/word/2010/wordprocessingDrawing" xmlns:wp="http://schemas.openxmlformats.org/drawingml/2006/wordprocessingDrawing" xmlns:w10="urn:schemas-microsoft-com:office:word" xmlns:w="http://schemas.openxmlformats.org/wordprocessingml/2006/main" xmlns:w14="http://schemas.microsoft.com/office/word/2010/wordml" xmlns:w15="http://schemas.microsoft.com/office/word/2012/wordml" xmlns:w16cex="http://schemas.microsoft.com/office/word/2018/wordml/cex" xmlns:w16cid="http://schemas.microsoft.com/office/word/2016/wordml/cid" xmlns:w16="http://schemas.microsoft.com/office/word/2018/wordml" xmlns:w16se="http://schemas.microsoft.com/office/word/2015/wordml/symex" xmlns:wpg="http://schemas.microsoft.com/office/word/2010/wordprocessingGroup" xmlns:wpi="http://schemas.microsoft.com/office/word/2010/wordprocessingInk" xmlns:wne="http://schemas.microsoft.com/office/word/2006/wordml" xmlns:wps="http://schemas.microsoft.com/office/word/2010/wordprocessingShape" mc:Ignorable="w14 w15 w16se w16cid w16 w16cex wp14">
+<w:document xmlns:wpc="http://schemas.microsoft.com/office/word/2010/wordprocessingCanvas" xmlns:cx="http://schemas.microsoft.com/office/drawing/2014/chartex" xmlns:cx1="http://schemas.microsoft.com/office/drawing/2015/9/8/chartex" xmlns:mc="http://schemas.openxmlformats.org/markup-compatibility/2006" xmlns:o="urn:schemas-microsoft-com:office:office" xmlns:r="http://schemas.openxmlformats.org/officeDocument/2006/relationships" xmlns:m="http://schemas.openxmlformats.org/officeDocument/2006/math" xmlns:v="urn:schemas-microsoft-com:vml" xmlns:wp14="http://schemas.microsoft.com/office/word/2010/wordprocessingDrawing" xmlns:wp="http://schemas.openxmlformats.org/drawingml/2006/wordprocessingDrawing" xmlns:w10="urn:schemas-microsoft-com:office:word" xmlns:w="http://schemas.openxmlformats.org/wordprocessingml/2006/main" xmlns:w14="http://schemas.microsoft.com/office/word/2010/wordml" xmlns:w15="http://schemas.microsoft.com/office/word/2012/wordml" xmlns:w16se="http://schemas.microsoft.com/office/word/2015/wordml/symex" xmlns:wpg="http://schemas.microsoft.com/office/word/2010/wordprocessingGroup" xmlns:wpi="http://schemas.microsoft.com/office/word/2010/wordprocessingInk" xmlns:wne="http://schemas.microsoft.com/office/word/2006/wordml" xmlns:wps="http://schemas.microsoft.com/office/word/2010/wordprocessingShape" mc:Ignorable="w14 w15 w16se wp14">
   <w:body>
     <w:p>
       <w:pPr>
-        <w:rPr>
+        <w:pStyle w:val="NormalWeb"/>
+        <w:jc w:val="center"/>
+        <w:rPr>
+          <w:rFonts w:ascii="Arial" w:hAnsi="Arial" w:cs="Arial"/>
+          <w:b/>
+          <w:color w:val="000000"/>
+          <w:sz w:val="22"/>
+          <w:szCs w:val="22"/>
+          <w:lang w:val="es-MX"/>
+        </w:rPr>
+      </w:pPr>
+      <w:r>
+        <w:rPr>
+          <w:rFonts w:ascii="Arial" w:hAnsi="Arial" w:cs="Arial"/>
+          <w:b/>
+          <w:color w:val="000000"/>
+          <w:sz w:val="22"/>
+          <w:szCs w:val="22"/>
+          <w:lang w:val="es-MX"/>
+        </w:rPr>
+        <w:t xml:space="preserve">Información </w:t>
+      </w:r>
+      <w:r>
+        <w:rPr>
+          <w:rFonts w:ascii="Arial" w:hAnsi="Arial" w:cs="Arial"/>
+          <w:b/>
+          <w:color w:val="000000"/>
+          <w:sz w:val="22"/>
+          <w:szCs w:val="22"/>
+          <w:lang w:val="es-MX"/>
+        </w:rPr>
+        <w:t xml:space="preserve">solución para </w:t>
+      </w:r>
+      <w:bookmarkStart w:id="0" w:name="_GoBack"/>
+      <w:bookmarkEnd w:id="0"/>
+      <w:r>
+        <w:rPr>
+          <w:rFonts w:ascii="Arial" w:hAnsi="Arial" w:cs="Arial"/>
+          <w:b/>
+          <w:color w:val="000000"/>
+          <w:sz w:val="22"/>
+          <w:szCs w:val="22"/>
+          <w:lang w:val="es-MX"/>
+        </w:rPr>
+        <w:t xml:space="preserve">un problema medioambiental utilizando </w:t>
+      </w:r>
+      <w:proofErr w:type="spellStart"/>
+      <w:r>
+        <w:rPr>
+          <w:rFonts w:ascii="Arial" w:hAnsi="Arial" w:cs="Arial"/>
+          <w:b/>
+          <w:color w:val="000000"/>
+          <w:sz w:val="22"/>
+          <w:szCs w:val="22"/>
+          <w:lang w:val="es-MX"/>
+        </w:rPr>
+        <w:t>IoT</w:t>
+      </w:r>
+      <w:proofErr w:type="spellEnd"/>
+      <w:r>
+        <w:rPr>
+          <w:rFonts w:ascii="Arial" w:hAnsi="Arial" w:cs="Arial"/>
+          <w:b/>
+          <w:color w:val="000000"/>
+          <w:sz w:val="22"/>
+          <w:szCs w:val="22"/>
+          <w:lang w:val="es-MX"/>
+        </w:rPr>
+        <w:br/>
+      </w:r>
+      <w:r>
+        <w:rPr>
+          <w:rFonts w:ascii="Arial" w:hAnsi="Arial" w:cs="Arial"/>
+          <w:b/>
+          <w:color w:val="000000"/>
+          <w:sz w:val="22"/>
+          <w:szCs w:val="22"/>
+          <w:lang w:val="es-MX"/>
+        </w:rPr>
+        <w:t>Equipo 4- Sopa de Ingenieros</w:t>
+      </w:r>
+    </w:p>
+    <w:p>
+      <w:pPr>
+        <w:pStyle w:val="NormalWeb"/>
+        <w:rPr>
+          <w:rFonts w:ascii="Arial" w:hAnsi="Arial" w:cs="Arial"/>
+          <w:b/>
+          <w:color w:val="000000"/>
+          <w:sz w:val="22"/>
+          <w:szCs w:val="22"/>
+          <w:lang w:val="es-MX"/>
+        </w:rPr>
+      </w:pPr>
+      <w:r>
+        <w:rPr>
+          <w:rFonts w:ascii="Arial" w:hAnsi="Arial" w:cs="Arial"/>
+          <w:b/>
+          <w:color w:val="000000"/>
+          <w:sz w:val="22"/>
+          <w:szCs w:val="22"/>
+          <w:lang w:val="es-MX"/>
+        </w:rPr>
+        <w:t xml:space="preserve">Nombre: </w:t>
+      </w:r>
+      <w:r>
+        <w:rPr>
+          <w:rFonts w:ascii="Arial" w:hAnsi="Arial" w:cs="Arial"/>
+          <w:color w:val="000000"/>
+          <w:sz w:val="22"/>
+          <w:szCs w:val="22"/>
+          <w:lang w:val="es-MX"/>
+        </w:rPr>
+        <w:t xml:space="preserve">Diana Laura </w:t>
+      </w:r>
+      <w:proofErr w:type="spellStart"/>
+      <w:r>
+        <w:rPr>
+          <w:rFonts w:ascii="Arial" w:hAnsi="Arial" w:cs="Arial"/>
+          <w:color w:val="000000"/>
+          <w:sz w:val="22"/>
+          <w:szCs w:val="22"/>
+          <w:lang w:val="es-MX"/>
+        </w:rPr>
+        <w:t>Hdz</w:t>
+      </w:r>
+      <w:proofErr w:type="spellEnd"/>
+      <w:r>
+        <w:rPr>
+          <w:rFonts w:ascii="Arial" w:hAnsi="Arial" w:cs="Arial"/>
+          <w:color w:val="000000"/>
+          <w:sz w:val="22"/>
+          <w:szCs w:val="22"/>
+          <w:lang w:val="es-MX"/>
+        </w:rPr>
+        <w:t xml:space="preserve"> Villarreal</w:t>
+      </w:r>
+      <w:r>
+        <w:rPr>
+          <w:rFonts w:ascii="Arial" w:hAnsi="Arial" w:cs="Arial"/>
+          <w:color w:val="000000"/>
+          <w:sz w:val="22"/>
+          <w:szCs w:val="22"/>
+          <w:lang w:val="es-MX"/>
+        </w:rPr>
+        <w:tab/>
+      </w:r>
+      <w:r>
+        <w:rPr>
+          <w:rFonts w:ascii="Arial" w:hAnsi="Arial" w:cs="Arial"/>
+          <w:color w:val="000000"/>
+          <w:sz w:val="22"/>
+          <w:szCs w:val="22"/>
+          <w:lang w:val="es-MX"/>
+        </w:rPr>
+        <w:tab/>
+      </w:r>
+      <w:r>
+        <w:rPr>
+          <w:rFonts w:ascii="Arial" w:hAnsi="Arial" w:cs="Arial"/>
+          <w:color w:val="000000"/>
+          <w:sz w:val="22"/>
+          <w:szCs w:val="22"/>
+          <w:lang w:val="es-MX"/>
+        </w:rPr>
+        <w:tab/>
+      </w:r>
+      <w:r>
+        <w:rPr>
+          <w:rFonts w:ascii="Arial" w:hAnsi="Arial" w:cs="Arial"/>
+          <w:color w:val="000000"/>
+          <w:sz w:val="22"/>
+          <w:szCs w:val="22"/>
+          <w:lang w:val="es-MX"/>
+        </w:rPr>
+        <w:tab/>
+      </w:r>
+      <w:r>
+        <w:rPr>
+          <w:rFonts w:ascii="Arial" w:hAnsi="Arial" w:cs="Arial"/>
+          <w:b/>
+          <w:color w:val="000000"/>
+          <w:sz w:val="22"/>
+          <w:szCs w:val="22"/>
+          <w:lang w:val="es-MX"/>
+        </w:rPr>
+        <w:t xml:space="preserve"> Matrícula: </w:t>
+      </w:r>
+      <w:r>
+        <w:rPr>
+          <w:rFonts w:ascii="Arial" w:hAnsi="Arial" w:cs="Arial"/>
+          <w:color w:val="000000"/>
+          <w:sz w:val="22"/>
+          <w:szCs w:val="22"/>
+          <w:lang w:val="es-MX"/>
+        </w:rPr>
+        <w:t>A01570679</w:t>
+      </w:r>
+      <w:r>
+        <w:rPr>
+          <w:rFonts w:ascii="Arial" w:hAnsi="Arial" w:cs="Arial"/>
+          <w:b/>
+          <w:color w:val="000000"/>
+          <w:sz w:val="22"/>
+          <w:szCs w:val="22"/>
+          <w:lang w:val="es-MX"/>
+        </w:rPr>
+        <w:br/>
+      </w:r>
+      <w:r>
+        <w:rPr>
+          <w:rFonts w:ascii="Arial" w:hAnsi="Arial" w:cs="Arial"/>
+          <w:b/>
+          <w:color w:val="000000"/>
+          <w:sz w:val="22"/>
+          <w:szCs w:val="22"/>
+          <w:lang w:val="es-MX"/>
+        </w:rPr>
+        <w:t>Nombre: Matrícula:</w:t>
+      </w:r>
+      <w:r>
+        <w:rPr>
+          <w:rFonts w:ascii="Arial" w:hAnsi="Arial" w:cs="Arial"/>
+          <w:b/>
+          <w:color w:val="000000"/>
+          <w:sz w:val="22"/>
+          <w:szCs w:val="22"/>
+          <w:lang w:val="es-MX"/>
+        </w:rPr>
+        <w:br/>
+        <w:t>Nombre: Matrícula:</w:t>
+      </w:r>
+      <w:r>
+        <w:rPr>
+          <w:rFonts w:ascii="Arial" w:hAnsi="Arial" w:cs="Arial"/>
+          <w:b/>
+          <w:color w:val="000000"/>
+          <w:sz w:val="22"/>
+          <w:szCs w:val="22"/>
+          <w:lang w:val="es-MX"/>
+        </w:rPr>
+        <w:br/>
+        <w:t>Nombre: Matrícula:</w:t>
+      </w:r>
+      <w:r>
+        <w:rPr>
+          <w:rFonts w:ascii="Arial" w:hAnsi="Arial" w:cs="Arial"/>
+          <w:b/>
+          <w:color w:val="000000"/>
+          <w:sz w:val="22"/>
+          <w:szCs w:val="22"/>
+          <w:lang w:val="es-MX"/>
+        </w:rPr>
+        <w:br/>
+      </w:r>
+      <w:r>
+        <w:rPr>
+          <w:rFonts w:ascii="Arial" w:hAnsi="Arial" w:cs="Arial"/>
+          <w:b/>
+          <w:color w:val="000000"/>
+          <w:sz w:val="22"/>
+          <w:szCs w:val="22"/>
+          <w:lang w:val="es-MX"/>
+        </w:rPr>
+        <w:t>Nombre: Matrícula:</w:t>
+      </w:r>
+    </w:p>
+    <w:p>
+      <w:pPr>
+        <w:pStyle w:val="NormalWeb"/>
+        <w:spacing w:before="0" w:beforeAutospacing="0" w:after="0" w:afterAutospacing="0"/>
+        <w:rPr>
+          <w:rFonts w:ascii="Arial" w:hAnsi="Arial" w:cs="Arial"/>
+          <w:b/>
+          <w:color w:val="000000"/>
+          <w:sz w:val="22"/>
+          <w:szCs w:val="22"/>
+          <w:lang w:val="es-MX"/>
+        </w:rPr>
+      </w:pPr>
+      <w:r>
+        <w:rPr>
+          <w:rFonts w:ascii="Arial" w:hAnsi="Arial" w:cs="Arial"/>
+          <w:b/>
+          <w:color w:val="000000"/>
+          <w:sz w:val="22"/>
+          <w:szCs w:val="22"/>
+          <w:lang w:val="es-MX"/>
+        </w:rPr>
+        <w:t>Introducción:</w:t>
+      </w:r>
+    </w:p>
+    <w:p>
+      <w:pPr>
+        <w:pStyle w:val="NormalWeb"/>
+        <w:spacing w:before="0" w:beforeAutospacing="0" w:after="0" w:afterAutospacing="0"/>
+        <w:rPr>
+          <w:rFonts w:ascii="Arial" w:hAnsi="Arial" w:cs="Arial"/>
+          <w:b/>
+          <w:color w:val="000000"/>
+          <w:sz w:val="22"/>
+          <w:szCs w:val="22"/>
+          <w:lang w:val="es-MX"/>
+        </w:rPr>
+      </w:pPr>
+    </w:p>
+    <w:p>
+      <w:pPr>
+        <w:rPr>
+          <w:b/>
           <w:lang w:val="es-ES"/>
         </w:rPr>
       </w:pPr>
       <w:r>
         <w:rPr>
+          <w:b/>
           <w:lang w:val="es-ES"/>
         </w:rPr>
-        <w:t>hola</w:t>
+        <w:t>Efectos de la calidad del aire:</w:t>
+      </w:r>
+    </w:p>
+    <w:p>
+      <w:pPr>
+        <w:pStyle w:val="NormalWeb"/>
+        <w:spacing w:before="0" w:beforeAutospacing="0" w:after="0" w:afterAutospacing="0"/>
+        <w:rPr>
+          <w:rFonts w:ascii="Arial" w:hAnsi="Arial" w:cs="Arial"/>
+          <w:b/>
+          <w:color w:val="000000"/>
+          <w:sz w:val="22"/>
+          <w:szCs w:val="22"/>
+          <w:lang w:val="es-MX"/>
+        </w:rPr>
+      </w:pPr>
+    </w:p>
+    <w:p>
+      <w:pPr>
+        <w:pStyle w:val="NormalWeb"/>
+        <w:spacing w:before="0" w:beforeAutospacing="0" w:after="0" w:afterAutospacing="0"/>
+        <w:rPr>
+          <w:b/>
+          <w:lang w:val="es-MX"/>
+        </w:rPr>
+      </w:pPr>
+      <w:r>
+        <w:rPr>
+          <w:rFonts w:ascii="Arial" w:hAnsi="Arial" w:cs="Arial"/>
+          <w:b/>
+          <w:color w:val="000000"/>
+          <w:sz w:val="22"/>
+          <w:szCs w:val="22"/>
+          <w:lang w:val="es-MX"/>
+        </w:rPr>
+        <w:t>Tipo de sensor que se utilizaría:</w:t>
+      </w:r>
+    </w:p>
+    <w:p>
+      <w:pPr>
+        <w:pStyle w:val="NormalWeb"/>
+        <w:spacing w:before="0" w:beforeAutospacing="0" w:after="0" w:afterAutospacing="0"/>
+        <w:rPr>
+          <w:lang w:val="es-MX"/>
+        </w:rPr>
+      </w:pPr>
+      <w:r>
+        <w:rPr>
+          <w:rFonts w:ascii="Arial" w:hAnsi="Arial" w:cs="Arial"/>
+          <w:color w:val="000000"/>
+          <w:sz w:val="22"/>
+          <w:szCs w:val="22"/>
+          <w:lang w:val="es-MX"/>
+        </w:rPr>
+        <w:t>Un ejemplo de los sensores que se pueden utilizar en este tipo de proyectos son los sensores de polvo, los cuales se utilizan para hacer un monitoreo de la calidad del aire. Su funcionamiento es mediante el uso de un par de diodos y un fototransistor infrarrojo para detectar la luz que es reflejada por las partículas de polvo, estos pueden utilizar los patrones de la energía reflejada para distinguir entre el polvo del lugar y el humo. Se encuentra comúnmente en purificadores de aire, acondicionadores de aire y monitores, pero usualmente se utilizan como detectores de humo de cigarrillo.</w:t>
+      </w:r>
+    </w:p>
+    <w:p>
+      <w:pPr>
+        <w:rPr>
+          <w:b/>
+          <w:lang w:val="es-ES"/>
+        </w:rPr>
+      </w:pPr>
+    </w:p>
+    <w:p>
+      <w:pPr>
+        <w:rPr>
+          <w:b/>
+          <w:lang w:val="es-ES"/>
+        </w:rPr>
+      </w:pPr>
+      <w:r>
+        <w:rPr>
+          <w:b/>
+          <w:lang w:val="es-ES"/>
+        </w:rPr>
+        <w:t>Relación con el COVID-19:</w:t>
+      </w:r>
+    </w:p>
+    <w:p>
+      <w:pPr>
+        <w:rPr>
+          <w:b/>
+          <w:lang w:val="es-ES"/>
+        </w:rPr>
+      </w:pPr>
+    </w:p>
+    <w:p>
+      <w:pPr>
+        <w:rPr>
+          <w:b/>
+          <w:lang w:val="es-ES"/>
+        </w:rPr>
+      </w:pPr>
+      <w:r>
+        <w:rPr>
+          <w:b/>
+          <w:lang w:val="es-ES"/>
+        </w:rPr>
+        <w:t>Conclusión:</w:t>
       </w:r>
     </w:p>
     <w:sectPr>
@@ -26,19 +436,19 @@
 </file>
 
 <file path=word/styles.xml><?xml version="1.0" encoding="utf-8"?>
-<w:styles xmlns:mc="http://schemas.openxmlformats.org/markup-compatibility/2006" xmlns:r="http://schemas.openxmlformats.org/officeDocument/2006/relationships" xmlns:w="http://schemas.openxmlformats.org/wordprocessingml/2006/main" xmlns:w14="http://schemas.microsoft.com/office/word/2010/wordml" xmlns:w15="http://schemas.microsoft.com/office/word/2012/wordml" xmlns:w16cex="http://schemas.microsoft.com/office/word/2018/wordml/cex" xmlns:w16cid="http://schemas.microsoft.com/office/word/2016/wordml/cid" xmlns:w16="http://schemas.microsoft.com/office/word/2018/wordml" xmlns:w16se="http://schemas.microsoft.com/office/word/2015/wordml/symex" mc:Ignorable="w14 w15 w16se w16cid w16 w16cex">
+<w:styles xmlns:mc="http://schemas.openxmlformats.org/markup-compatibility/2006" xmlns:r="http://schemas.openxmlformats.org/officeDocument/2006/relationships" xmlns:w="http://schemas.openxmlformats.org/wordprocessingml/2006/main" xmlns:w14="http://schemas.microsoft.com/office/word/2010/wordml" xmlns:w15="http://schemas.microsoft.com/office/word/2012/wordml" xmlns:w16se="http://schemas.microsoft.com/office/word/2015/wordml/symex" mc:Ignorable="w14 w15 w16se">
   <w:docDefaults>
     <w:rPrDefault>
       <w:rPr>
         <w:rFonts w:asciiTheme="minorHAnsi" w:eastAsiaTheme="minorHAnsi" w:hAnsiTheme="minorHAnsi" w:cstheme="minorBidi"/>
         <w:sz w:val="24"/>
         <w:szCs w:val="24"/>
-        <w:lang w:val="en-MX" w:eastAsia="en-US" w:bidi="ar-SA"/>
+        <w:lang w:eastAsia="en-US" w:bidi="ar-SA"/>
       </w:rPr>
     </w:rPrDefault>
     <w:pPrDefault/>
   </w:docDefaults>
-  <w:latentStyles w:defLockedState="0" w:defUIPriority="99" w:defSemiHidden="0" w:defUnhideWhenUsed="0" w:defQFormat="0" w:count="376">
+  <w:latentStyles w:defLockedState="0" w:defUIPriority="99" w:defSemiHidden="0" w:defUnhideWhenUsed="0" w:defQFormat="0" w:count="371">
     <w:lsdException w:name="Normal" w:uiPriority="0" w:qFormat="1"/>
     <w:lsdException w:name="heading 1" w:uiPriority="9" w:qFormat="1"/>
     <w:lsdException w:name="heading 2" w:semiHidden="1" w:uiPriority="9" w:unhideWhenUsed="1" w:qFormat="1"/>
@@ -410,11 +820,6 @@
     <w:lsdException w:name="List Table 5 Dark Accent 6" w:uiPriority="50"/>
     <w:lsdException w:name="List Table 6 Colorful Accent 6" w:uiPriority="51"/>
     <w:lsdException w:name="List Table 7 Colorful Accent 6" w:uiPriority="52"/>
-    <w:lsdException w:name="Mention" w:semiHidden="1" w:unhideWhenUsed="1"/>
-    <w:lsdException w:name="Smart Hyperlink" w:semiHidden="1" w:unhideWhenUsed="1"/>
-    <w:lsdException w:name="Hashtag" w:semiHidden="1" w:unhideWhenUsed="1"/>
-    <w:lsdException w:name="Unresolved Mention" w:semiHidden="1" w:unhideWhenUsed="1"/>
-    <w:lsdException w:name="Smart Link" w:semiHidden="1" w:unhideWhenUsed="1"/>
   </w:latentStyles>
   <w:style w:type="paragraph" w:default="1" w:styleId="Normal">
     <w:name w:val="Normal"/>
@@ -446,6 +851,21 @@
     <w:uiPriority w:val="99"/>
     <w:semiHidden/>
     <w:unhideWhenUsed/>
+  </w:style>
+  <w:style w:type="paragraph" w:styleId="NormalWeb">
+    <w:name w:val="Normal (Web)"/>
+    <w:basedOn w:val="Normal"/>
+    <w:uiPriority w:val="99"/>
+    <w:semiHidden/>
+    <w:unhideWhenUsed/>
+    <w:rsid w:val="00FE631F"/>
+    <w:pPr>
+      <w:spacing w:before="100" w:beforeAutospacing="1" w:after="100" w:afterAutospacing="1"/>
+    </w:pPr>
+    <w:rPr>
+      <w:rFonts w:ascii="Times New Roman" w:eastAsia="Times New Roman" w:hAnsi="Times New Roman" w:cs="Times New Roman"/>
+      <w:lang w:val="en-US" w:eastAsia="ja-JP"/>
+    </w:rPr>
   </w:style>
 </w:styles>
 </file>

</xml_diff>

<commit_message>
Ya agregue las referencias al documento
</commit_message>
<xml_diff>
--- a/Proyecto-CS.docx
+++ b/Proyecto-CS.docx
@@ -35,20 +35,7 @@
           <w:szCs w:val="22"/>
           <w:lang w:val="es-MX"/>
         </w:rPr>
-        <w:t xml:space="preserve">solución para </w:t>
-      </w:r>
-      <w:bookmarkStart w:id="0" w:name="_GoBack"/>
-      <w:bookmarkEnd w:id="0"/>
-      <w:r>
-        <w:rPr>
-          <w:rFonts w:ascii="Arial" w:hAnsi="Arial" w:cs="Arial"/>
-          <w:b/>
-          <w:color w:val="000000"/>
-          <w:sz w:val="22"/>
-          <w:szCs w:val="22"/>
-          <w:lang w:val="es-MX"/>
-        </w:rPr>
-        <w:t xml:space="preserve">un problema medioambiental utilizando </w:t>
+        <w:t xml:space="preserve">solución para un problema medioambiental utilizando </w:t>
       </w:r>
       <w:proofErr w:type="spellStart"/>
       <w:r>
@@ -212,16 +199,6 @@
           <w:lang w:val="es-MX"/>
         </w:rPr>
         <w:br/>
-      </w:r>
-      <w:r>
-        <w:rPr>
-          <w:rFonts w:ascii="Arial" w:hAnsi="Arial" w:cs="Arial"/>
-          <w:b/>
-          <w:color w:val="000000"/>
-          <w:sz w:val="22"/>
-          <w:szCs w:val="22"/>
-          <w:lang w:val="es-MX"/>
-        </w:rPr>
         <w:t>Nombre: Matrícula:</w:t>
       </w:r>
       <w:r>
@@ -258,16 +235,6 @@
           <w:lang w:val="es-MX"/>
         </w:rPr>
         <w:br/>
-      </w:r>
-      <w:r>
-        <w:rPr>
-          <w:rFonts w:ascii="Arial" w:hAnsi="Arial" w:cs="Arial"/>
-          <w:b/>
-          <w:color w:val="000000"/>
-          <w:sz w:val="22"/>
-          <w:szCs w:val="22"/>
-          <w:lang w:val="es-MX"/>
-        </w:rPr>
         <w:t>Nombre: Matrícula:</w:t>
       </w:r>
     </w:p>
@@ -413,17 +380,100 @@
     <w:p>
       <w:pPr>
         <w:rPr>
+          <w:rFonts w:ascii="Arial" w:hAnsi="Arial" w:cs="Arial"/>
+          <w:color w:val="000000"/>
+          <w:sz w:val="22"/>
+          <w:szCs w:val="22"/>
+        </w:rPr>
+      </w:pPr>
+      <w:r>
+        <w:rPr>
           <w:b/>
           <w:lang w:val="es-ES"/>
         </w:rPr>
+        <w:t>Conclusión:</w:t>
+      </w:r>
+      <w:r>
+        <w:rPr>
+          <w:b/>
+          <w:lang w:val="es-ES"/>
+        </w:rPr>
+        <w:br/>
+      </w:r>
+      <w:r>
+        <w:rPr>
+          <w:b/>
+          <w:lang w:val="es-ES"/>
+        </w:rPr>
+        <w:br/>
+        <w:t>Referencias:</w:t>
+      </w:r>
+      <w:r>
+        <w:rPr>
+          <w:b/>
+          <w:lang w:val="es-ES"/>
+        </w:rPr>
+        <w:br/>
+      </w:r>
+      <w:r>
+        <w:rPr>
+          <w:rFonts w:ascii="Arial" w:hAnsi="Arial" w:cs="Arial"/>
+          <w:b/>
+          <w:sz w:val="22"/>
+          <w:szCs w:val="22"/>
+          <w:lang w:val="es-ES"/>
+        </w:rPr>
+        <w:t xml:space="preserve">* </w:t>
+      </w:r>
+      <w:r>
+        <w:rPr>
+          <w:rFonts w:ascii="Arial" w:hAnsi="Arial" w:cs="Arial"/>
+          <w:color w:val="000000"/>
+          <w:sz w:val="22"/>
+          <w:szCs w:val="22"/>
+          <w:lang w:val="es-MX"/>
+        </w:rPr>
+        <w:t xml:space="preserve">Desconocido. (2021). Sensores de calidad de aire. </w:t>
+      </w:r>
+      <w:r>
+        <w:rPr>
+          <w:rFonts w:ascii="Arial" w:hAnsi="Arial" w:cs="Arial"/>
+          <w:color w:val="000000"/>
+          <w:sz w:val="22"/>
+          <w:szCs w:val="22"/>
+        </w:rPr>
+        <w:t xml:space="preserve">18/03/2021, de Arrow </w:t>
+      </w:r>
+      <w:proofErr w:type="spellStart"/>
+      <w:r>
+        <w:rPr>
+          <w:rFonts w:ascii="Arial" w:hAnsi="Arial" w:cs="Arial"/>
+          <w:color w:val="000000"/>
+          <w:sz w:val="22"/>
+          <w:szCs w:val="22"/>
+        </w:rPr>
+        <w:t>Sitio</w:t>
+      </w:r>
+      <w:proofErr w:type="spellEnd"/>
+      <w:r>
+        <w:rPr>
+          <w:rFonts w:ascii="Arial" w:hAnsi="Arial" w:cs="Arial"/>
+          <w:color w:val="000000"/>
+          <w:sz w:val="22"/>
+          <w:szCs w:val="22"/>
+        </w:rPr>
+        <w:t xml:space="preserve"> web: https://www.arrow.com/es-mx/categories/sensors/air-quality-sensors</w:t>
+      </w:r>
+    </w:p>
+    <w:p>
+      <w:pPr>
+        <w:rPr>
+          <w:b/>
+          <w:lang w:val="es-ES"/>
+        </w:rPr>
       </w:pPr>
-      <w:r>
-        <w:rPr>
-          <w:b/>
-          <w:lang w:val="es-ES"/>
-        </w:rPr>
-        <w:t>Conclusión:</w:t>
-      </w:r>
+      <w:bookmarkStart w:id="0" w:name="_GoBack"/>
+      <w:bookmarkEnd w:id="0"/>
     </w:p>
     <w:sectPr>
       <w:pgSz w:w="12240" w:h="15840"/>
@@ -443,7 +493,7 @@
         <w:rFonts w:asciiTheme="minorHAnsi" w:eastAsiaTheme="minorHAnsi" w:hAnsiTheme="minorHAnsi" w:cstheme="minorBidi"/>
         <w:sz w:val="24"/>
         <w:szCs w:val="24"/>
-        <w:lang w:eastAsia="en-US" w:bidi="ar-SA"/>
+        <w:lang w:val="en-US" w:eastAsia="en-US" w:bidi="ar-SA"/>
       </w:rPr>
     </w:rPrDefault>
     <w:pPrDefault/>
@@ -864,7 +914,29 @@
     </w:pPr>
     <w:rPr>
       <w:rFonts w:ascii="Times New Roman" w:eastAsia="Times New Roman" w:hAnsi="Times New Roman" w:cs="Times New Roman"/>
-      <w:lang w:val="en-US" w:eastAsia="ja-JP"/>
+      <w:lang w:eastAsia="ja-JP"/>
+    </w:rPr>
+  </w:style>
+  <w:style w:type="paragraph" w:styleId="ListParagraph">
+    <w:name w:val="List Paragraph"/>
+    <w:basedOn w:val="Normal"/>
+    <w:uiPriority w:val="34"/>
+    <w:qFormat/>
+    <w:rsid w:val="00C26A98"/>
+    <w:pPr>
+      <w:ind w:left="720"/>
+      <w:contextualSpacing/>
+    </w:pPr>
+  </w:style>
+  <w:style w:type="character" w:styleId="Hyperlink">
+    <w:name w:val="Hyperlink"/>
+    <w:basedOn w:val="DefaultParagraphFont"/>
+    <w:uiPriority w:val="99"/>
+    <w:unhideWhenUsed/>
+    <w:rsid w:val="00C26A98"/>
+    <w:rPr>
+      <w:color w:val="0563C1" w:themeColor="hyperlink"/>
+      <w:u w:val="single"/>
     </w:rPr>
   </w:style>
 </w:styles>

</xml_diff>

<commit_message>
Agregue mi nombre y conclusión - Matheo
</commit_message>
<xml_diff>
--- a/Proyecto-CS.docx
+++ b/Proyecto-CS.docx
@@ -1,6 +1,6 @@
 
 <file path=word/document.xml><?xml version="1.0" encoding="utf-8"?>
-<w:document xmlns:wpc="http://schemas.microsoft.com/office/word/2010/wordprocessingCanvas" xmlns:cx="http://schemas.microsoft.com/office/drawing/2014/chartex" xmlns:cx1="http://schemas.microsoft.com/office/drawing/2015/9/8/chartex" xmlns:mc="http://schemas.openxmlformats.org/markup-compatibility/2006" xmlns:o="urn:schemas-microsoft-com:office:office" xmlns:r="http://schemas.openxmlformats.org/officeDocument/2006/relationships" xmlns:m="http://schemas.openxmlformats.org/officeDocument/2006/math" xmlns:v="urn:schemas-microsoft-com:vml" xmlns:wp14="http://schemas.microsoft.com/office/word/2010/wordprocessingDrawing" xmlns:wp="http://schemas.openxmlformats.org/drawingml/2006/wordprocessingDrawing" xmlns:w10="urn:schemas-microsoft-com:office:word" xmlns:w="http://schemas.openxmlformats.org/wordprocessingml/2006/main" xmlns:w14="http://schemas.microsoft.com/office/word/2010/wordml" xmlns:w15="http://schemas.microsoft.com/office/word/2012/wordml" xmlns:w16se="http://schemas.microsoft.com/office/word/2015/wordml/symex" xmlns:wpg="http://schemas.microsoft.com/office/word/2010/wordprocessingGroup" xmlns:wpi="http://schemas.microsoft.com/office/word/2010/wordprocessingInk" xmlns:wne="http://schemas.microsoft.com/office/word/2006/wordml" xmlns:wps="http://schemas.microsoft.com/office/word/2010/wordprocessingShape" mc:Ignorable="w14 w15 w16se wp14">
+<w:document xmlns:wpc="http://schemas.microsoft.com/office/word/2010/wordprocessingCanvas" xmlns:cx="http://schemas.microsoft.com/office/drawing/2014/chartex" xmlns:cx1="http://schemas.microsoft.com/office/drawing/2015/9/8/chartex" xmlns:cx2="http://schemas.microsoft.com/office/drawing/2015/10/21/chartex" xmlns:cx3="http://schemas.microsoft.com/office/drawing/2016/5/9/chartex" xmlns:cx4="http://schemas.microsoft.com/office/drawing/2016/5/10/chartex" xmlns:cx5="http://schemas.microsoft.com/office/drawing/2016/5/11/chartex" xmlns:cx6="http://schemas.microsoft.com/office/drawing/2016/5/12/chartex" xmlns:cx7="http://schemas.microsoft.com/office/drawing/2016/5/13/chartex" xmlns:cx8="http://schemas.microsoft.com/office/drawing/2016/5/14/chartex" xmlns:mc="http://schemas.openxmlformats.org/markup-compatibility/2006" xmlns:aink="http://schemas.microsoft.com/office/drawing/2016/ink" xmlns:am3d="http://schemas.microsoft.com/office/drawing/2017/model3d" xmlns:o="urn:schemas-microsoft-com:office:office" xmlns:r="http://schemas.openxmlformats.org/officeDocument/2006/relationships" xmlns:m="http://schemas.openxmlformats.org/officeDocument/2006/math" xmlns:v="urn:schemas-microsoft-com:vml" xmlns:wp14="http://schemas.microsoft.com/office/word/2010/wordprocessingDrawing" xmlns:wp="http://schemas.openxmlformats.org/drawingml/2006/wordprocessingDrawing" xmlns:w10="urn:schemas-microsoft-com:office:word" xmlns:w="http://schemas.openxmlformats.org/wordprocessingml/2006/main" xmlns:w14="http://schemas.microsoft.com/office/word/2010/wordml" xmlns:w15="http://schemas.microsoft.com/office/word/2012/wordml" xmlns:w16cex="http://schemas.microsoft.com/office/word/2018/wordml/cex" xmlns:w16cid="http://schemas.microsoft.com/office/word/2016/wordml/cid" xmlns:w16="http://schemas.microsoft.com/office/word/2018/wordml" xmlns:w16se="http://schemas.microsoft.com/office/word/2015/wordml/symex" xmlns:wpg="http://schemas.microsoft.com/office/word/2010/wordprocessingGroup" xmlns:wpi="http://schemas.microsoft.com/office/word/2010/wordprocessingInk" xmlns:wne="http://schemas.microsoft.com/office/word/2006/wordml" xmlns:wps="http://schemas.microsoft.com/office/word/2010/wordprocessingShape" mc:Ignorable="w14 w15 w16se w16cid w16 w16cex wp14">
   <w:body>
     <w:p>
       <w:pPr>
@@ -199,7 +199,96 @@
           <w:lang w:val="es-MX"/>
         </w:rPr>
         <w:br/>
-        <w:t>Nombre: Matrícula:</w:t>
+        <w:t xml:space="preserve">Nombre: </w:t>
+      </w:r>
+      <w:r>
+        <w:rPr>
+          <w:rFonts w:ascii="Arial" w:hAnsi="Arial" w:cs="Arial"/>
+          <w:bCs/>
+          <w:color w:val="000000"/>
+          <w:sz w:val="22"/>
+          <w:szCs w:val="22"/>
+          <w:lang w:val="es-MX"/>
+        </w:rPr>
+        <w:t>Matheo Pinzón Woloski</w:t>
+      </w:r>
+      <w:r>
+        <w:rPr>
+          <w:rFonts w:ascii="Arial" w:hAnsi="Arial" w:cs="Arial"/>
+          <w:bCs/>
+          <w:color w:val="000000"/>
+          <w:sz w:val="22"/>
+          <w:szCs w:val="22"/>
+          <w:lang w:val="es-MX"/>
+        </w:rPr>
+        <w:tab/>
+      </w:r>
+      <w:r>
+        <w:rPr>
+          <w:rFonts w:ascii="Arial" w:hAnsi="Arial" w:cs="Arial"/>
+          <w:bCs/>
+          <w:color w:val="000000"/>
+          <w:sz w:val="22"/>
+          <w:szCs w:val="22"/>
+          <w:lang w:val="es-MX"/>
+        </w:rPr>
+        <w:tab/>
+      </w:r>
+      <w:r>
+        <w:rPr>
+          <w:rFonts w:ascii="Arial" w:hAnsi="Arial" w:cs="Arial"/>
+          <w:bCs/>
+          <w:color w:val="000000"/>
+          <w:sz w:val="22"/>
+          <w:szCs w:val="22"/>
+          <w:lang w:val="es-MX"/>
+        </w:rPr>
+        <w:tab/>
+      </w:r>
+      <w:r>
+        <w:rPr>
+          <w:rFonts w:ascii="Arial" w:hAnsi="Arial" w:cs="Arial"/>
+          <w:bCs/>
+          <w:color w:val="000000"/>
+          <w:sz w:val="22"/>
+          <w:szCs w:val="22"/>
+          <w:lang w:val="es-MX"/>
+        </w:rPr>
+        <w:tab/>
+        <w:t xml:space="preserve"> </w:t>
+      </w:r>
+      <w:r>
+        <w:rPr>
+          <w:rFonts w:ascii="Arial" w:hAnsi="Arial" w:cs="Arial"/>
+          <w:b/>
+          <w:color w:val="000000"/>
+          <w:sz w:val="22"/>
+          <w:szCs w:val="22"/>
+          <w:lang w:val="es-MX"/>
+        </w:rPr>
+        <w:t>Matrícula:</w:t>
+      </w:r>
+      <w:r>
+        <w:rPr>
+          <w:rFonts w:ascii="Arial" w:hAnsi="Arial" w:cs="Arial"/>
+          <w:b/>
+          <w:color w:val="000000"/>
+          <w:sz w:val="22"/>
+          <w:szCs w:val="22"/>
+          <w:lang w:val="es-MX"/>
+        </w:rPr>
+        <w:t xml:space="preserve"> </w:t>
+      </w:r>
+      <w:r>
+        <w:rPr>
+          <w:rFonts w:ascii="Arial" w:hAnsi="Arial" w:cs="Arial"/>
+          <w:bCs/>
+          <w:color w:val="000000"/>
+          <w:sz w:val="22"/>
+          <w:szCs w:val="22"/>
+          <w:lang w:val="es-MX"/>
+        </w:rPr>
+        <w:t>A01024477</w:t>
       </w:r>
       <w:r>
         <w:rPr>
@@ -379,11 +468,10 @@
     </w:p>
     <w:p>
       <w:pPr>
-        <w:rPr>
-          <w:rFonts w:ascii="Arial" w:hAnsi="Arial" w:cs="Arial"/>
-          <w:color w:val="000000"/>
-          <w:sz w:val="22"/>
-          <w:szCs w:val="22"/>
+        <w:jc w:val="both"/>
+        <w:rPr>
+          <w:bCs/>
+          <w:lang w:val="es-ES"/>
         </w:rPr>
       </w:pPr>
       <w:r>
@@ -402,18 +490,76 @@
       </w:r>
       <w:r>
         <w:rPr>
+          <w:bCs/>
+          <w:lang w:val="es-ES"/>
+        </w:rPr>
+        <w:t xml:space="preserve">A modo de conclusión, detectar la contaminación del aire por medio de un sensor de polvo permite tomar decisiones por el bien de una población. Previniendo enfermedades respiratorias relacionadas con la contaminación. Además de tener parámetros para tener una mejor planeación ambiental a futuro. Sin </w:t>
+      </w:r>
+      <w:proofErr w:type="spellStart"/>
+      <w:r>
+        <w:rPr>
+          <w:bCs/>
+          <w:lang w:val="es-ES"/>
+        </w:rPr>
+        <w:t>IoT</w:t>
+      </w:r>
+      <w:proofErr w:type="spellEnd"/>
+      <w:r>
+        <w:rPr>
+          <w:bCs/>
+          <w:lang w:val="es-ES"/>
+        </w:rPr>
+        <w:t>, la captura, visualización y análisis de datos para la toma de decisiones sería muy lenta.</w:t>
+      </w:r>
+    </w:p>
+    <w:p>
+      <w:pPr>
+        <w:jc w:val="both"/>
+        <w:rPr>
+          <w:bCs/>
+          <w:lang w:val="es-ES"/>
+        </w:rPr>
+      </w:pPr>
+      <w:r>
+        <w:rPr>
+          <w:bCs/>
+          <w:lang w:val="es-ES"/>
+        </w:rPr>
+        <w:t>El uso de Git y GitHub nos permitió tener documentos colaborativos junto con mayor control de versiones. Por lo que nuestra organización y entendimiento fue mayor.</w:t>
+      </w:r>
+    </w:p>
+    <w:p>
+      <w:pPr>
+        <w:jc w:val="both"/>
+        <w:rPr>
+          <w:bCs/>
+          <w:lang w:val="es-ES"/>
+        </w:rPr>
+      </w:pPr>
+    </w:p>
+    <w:p>
+      <w:pPr>
+        <w:jc w:val="both"/>
+        <w:rPr>
+          <w:rFonts w:ascii="Arial" w:hAnsi="Arial" w:cs="Arial"/>
+          <w:color w:val="000000"/>
+          <w:sz w:val="22"/>
+          <w:szCs w:val="22"/>
+        </w:rPr>
+      </w:pPr>
+      <w:r>
+        <w:rPr>
+          <w:b/>
+          <w:lang w:val="es-ES"/>
+        </w:rPr>
+        <w:t>Referencias:</w:t>
+      </w:r>
+      <w:r>
+        <w:rPr>
           <w:b/>
           <w:lang w:val="es-ES"/>
         </w:rPr>
         <w:br/>
-        <w:t>Referencias:</w:t>
-      </w:r>
-      <w:r>
-        <w:rPr>
-          <w:b/>
-          <w:lang w:val="es-ES"/>
-        </w:rPr>
-        <w:br/>
       </w:r>
       <w:r>
         <w:rPr>
@@ -442,38 +588,16 @@
           <w:sz w:val="22"/>
           <w:szCs w:val="22"/>
         </w:rPr>
-        <w:t xml:space="preserve">18/03/2021, de Arrow </w:t>
-      </w:r>
-      <w:proofErr w:type="spellStart"/>
-      <w:r>
-        <w:rPr>
-          <w:rFonts w:ascii="Arial" w:hAnsi="Arial" w:cs="Arial"/>
-          <w:color w:val="000000"/>
-          <w:sz w:val="22"/>
-          <w:szCs w:val="22"/>
-        </w:rPr>
-        <w:t>Sitio</w:t>
-      </w:r>
-      <w:proofErr w:type="spellEnd"/>
-      <w:r>
-        <w:rPr>
-          <w:rFonts w:ascii="Arial" w:hAnsi="Arial" w:cs="Arial"/>
-          <w:color w:val="000000"/>
-          <w:sz w:val="22"/>
-          <w:szCs w:val="22"/>
-        </w:rPr>
-        <w:t xml:space="preserve"> web: https://www.arrow.com/es-mx/categories/sensors/air-quality-sensors</w:t>
-      </w:r>
-    </w:p>
-    <w:p>
-      <w:pPr>
-        <w:rPr>
-          <w:b/>
-          <w:lang w:val="es-ES"/>
-        </w:rPr>
-      </w:pPr>
-      <w:bookmarkStart w:id="0" w:name="_GoBack"/>
-      <w:bookmarkEnd w:id="0"/>
+        <w:t>18/03/2021, de Arrow Sitio web: https://www.arrow.com/es-mx/categories/sensors/air-quality-sensors</w:t>
+      </w:r>
+    </w:p>
+    <w:p>
+      <w:pPr>
+        <w:rPr>
+          <w:b/>
+          <w:lang w:val="es-ES"/>
+        </w:rPr>
+      </w:pPr>
     </w:p>
     <w:sectPr>
       <w:pgSz w:w="12240" w:h="15840"/>
@@ -486,7 +610,7 @@
 </file>
 
 <file path=word/styles.xml><?xml version="1.0" encoding="utf-8"?>
-<w:styles xmlns:mc="http://schemas.openxmlformats.org/markup-compatibility/2006" xmlns:r="http://schemas.openxmlformats.org/officeDocument/2006/relationships" xmlns:w="http://schemas.openxmlformats.org/wordprocessingml/2006/main" xmlns:w14="http://schemas.microsoft.com/office/word/2010/wordml" xmlns:w15="http://schemas.microsoft.com/office/word/2012/wordml" xmlns:w16se="http://schemas.microsoft.com/office/word/2015/wordml/symex" mc:Ignorable="w14 w15 w16se">
+<w:styles xmlns:mc="http://schemas.openxmlformats.org/markup-compatibility/2006" xmlns:r="http://schemas.openxmlformats.org/officeDocument/2006/relationships" xmlns:w="http://schemas.openxmlformats.org/wordprocessingml/2006/main" xmlns:w14="http://schemas.microsoft.com/office/word/2010/wordml" xmlns:w15="http://schemas.microsoft.com/office/word/2012/wordml" xmlns:w16cex="http://schemas.microsoft.com/office/word/2018/wordml/cex" xmlns:w16cid="http://schemas.microsoft.com/office/word/2016/wordml/cid" xmlns:w16="http://schemas.microsoft.com/office/word/2018/wordml" xmlns:w16se="http://schemas.microsoft.com/office/word/2015/wordml/symex" mc:Ignorable="w14 w15 w16se w16cid w16 w16cex">
   <w:docDefaults>
     <w:rPrDefault>
       <w:rPr>
@@ -498,7 +622,7 @@
     </w:rPrDefault>
     <w:pPrDefault/>
   </w:docDefaults>
-  <w:latentStyles w:defLockedState="0" w:defUIPriority="99" w:defSemiHidden="0" w:defUnhideWhenUsed="0" w:defQFormat="0" w:count="371">
+  <w:latentStyles w:defLockedState="0" w:defUIPriority="99" w:defSemiHidden="0" w:defUnhideWhenUsed="0" w:defQFormat="0" w:count="376">
     <w:lsdException w:name="Normal" w:uiPriority="0" w:qFormat="1"/>
     <w:lsdException w:name="heading 1" w:uiPriority="9" w:qFormat="1"/>
     <w:lsdException w:name="heading 2" w:semiHidden="1" w:uiPriority="9" w:unhideWhenUsed="1" w:qFormat="1"/>
@@ -604,7 +728,6 @@
     <w:lsdException w:name="HTML Sample" w:semiHidden="1" w:unhideWhenUsed="1"/>
     <w:lsdException w:name="HTML Typewriter" w:semiHidden="1" w:unhideWhenUsed="1"/>
     <w:lsdException w:name="HTML Variable" w:semiHidden="1" w:unhideWhenUsed="1"/>
-    <w:lsdException w:name="Normal Table" w:semiHidden="1" w:unhideWhenUsed="1"/>
     <w:lsdException w:name="annotation subject" w:semiHidden="1" w:unhideWhenUsed="1"/>
     <w:lsdException w:name="No List" w:semiHidden="1" w:unhideWhenUsed="1"/>
     <w:lsdException w:name="Outline List 1" w:semiHidden="1" w:unhideWhenUsed="1"/>
@@ -647,11 +770,8 @@
     <w:lsdException w:name="Table Contemporary" w:semiHidden="1" w:unhideWhenUsed="1"/>
     <w:lsdException w:name="Table Elegant" w:semiHidden="1" w:unhideWhenUsed="1"/>
     <w:lsdException w:name="Table Professional" w:semiHidden="1" w:unhideWhenUsed="1"/>
-    <w:lsdException w:name="Table Subtle 1" w:semiHidden="1" w:unhideWhenUsed="1"/>
     <w:lsdException w:name="Table Subtle 2" w:semiHidden="1" w:unhideWhenUsed="1"/>
     <w:lsdException w:name="Table Web 1" w:semiHidden="1" w:unhideWhenUsed="1"/>
-    <w:lsdException w:name="Table Web 2" w:semiHidden="1" w:unhideWhenUsed="1"/>
-    <w:lsdException w:name="Table Web 3" w:semiHidden="1" w:unhideWhenUsed="1"/>
     <w:lsdException w:name="Balloon Text" w:semiHidden="1" w:unhideWhenUsed="1"/>
     <w:lsdException w:name="Table Grid" w:uiPriority="39"/>
     <w:lsdException w:name="Table Theme" w:semiHidden="1" w:unhideWhenUsed="1"/>
@@ -870,18 +990,22 @@
     <w:lsdException w:name="List Table 5 Dark Accent 6" w:uiPriority="50"/>
     <w:lsdException w:name="List Table 6 Colorful Accent 6" w:uiPriority="51"/>
     <w:lsdException w:name="List Table 7 Colorful Accent 6" w:uiPriority="52"/>
+    <w:lsdException w:name="Mention" w:semiHidden="1" w:unhideWhenUsed="1"/>
+    <w:lsdException w:name="Smart Hyperlink" w:semiHidden="1" w:unhideWhenUsed="1"/>
+    <w:lsdException w:name="Hashtag" w:semiHidden="1" w:unhideWhenUsed="1"/>
+    <w:lsdException w:name="Unresolved Mention" w:semiHidden="1" w:unhideWhenUsed="1"/>
+    <w:lsdException w:name="Smart Link" w:semiHidden="1" w:unhideWhenUsed="1"/>
   </w:latentStyles>
   <w:style w:type="paragraph" w:default="1" w:styleId="Normal">
     <w:name w:val="Normal"/>
     <w:qFormat/>
   </w:style>
-  <w:style w:type="character" w:default="1" w:styleId="DefaultParagraphFont">
+  <w:style w:type="character" w:default="1" w:styleId="Fuentedeprrafopredeter">
     <w:name w:val="Default Paragraph Font"/>
     <w:uiPriority w:val="1"/>
-    <w:semiHidden/>
     <w:unhideWhenUsed/>
   </w:style>
-  <w:style w:type="table" w:default="1" w:styleId="TableNormal">
+  <w:style w:type="table" w:default="1" w:styleId="Tablanormal">
     <w:name w:val="Normal Table"/>
     <w:uiPriority w:val="99"/>
     <w:semiHidden/>
@@ -896,7 +1020,7 @@
       </w:tblCellMar>
     </w:tblPr>
   </w:style>
-  <w:style w:type="numbering" w:default="1" w:styleId="NoList">
+  <w:style w:type="numbering" w:default="1" w:styleId="Sinlista">
     <w:name w:val="No List"/>
     <w:uiPriority w:val="99"/>
     <w:semiHidden/>
@@ -917,7 +1041,7 @@
       <w:lang w:eastAsia="ja-JP"/>
     </w:rPr>
   </w:style>
-  <w:style w:type="paragraph" w:styleId="ListParagraph">
+  <w:style w:type="paragraph" w:styleId="Prrafodelista">
     <w:name w:val="List Paragraph"/>
     <w:basedOn w:val="Normal"/>
     <w:uiPriority w:val="34"/>
@@ -928,9 +1052,9 @@
       <w:contextualSpacing/>
     </w:pPr>
   </w:style>
-  <w:style w:type="character" w:styleId="Hyperlink">
+  <w:style w:type="character" w:styleId="Hipervnculo">
     <w:name w:val="Hyperlink"/>
-    <w:basedOn w:val="DefaultParagraphFont"/>
+    <w:basedOn w:val="Fuentedeprrafopredeter"/>
     <w:uiPriority w:val="99"/>
     <w:unhideWhenUsed/>
     <w:rsid w:val="00C26A98"/>

</xml_diff>

<commit_message>
Añadí la introducción a la presentación y al documento
</commit_message>
<xml_diff>
--- a/Proyecto-CS.docx
+++ b/Proyecto-CS.docx
@@ -78,7 +78,8 @@
         <w:pStyle w:val="NormalWeb"/>
         <w:rPr>
           <w:rFonts w:ascii="Arial" w:hAnsi="Arial" w:cs="Arial"/>
-          <w:b/>
+          <w:b w:val="1"/>
+          <w:bCs w:val="1"/>
           <w:color w:val="000000"/>
           <w:sz w:val="22"/>
           <w:szCs w:val="22"/>
@@ -88,8 +89,9 @@
       <w:r>
         <w:rPr>
           <w:rFonts w:ascii="Arial" w:hAnsi="Arial" w:cs="Arial"/>
-          <w:b/>
-          <w:color w:val="000000"/>
+          <w:b w:val="1"/>
+          <w:bCs w:val="1"/>
+          <w:color w:val="000000" w:themeColor="text1" w:themeTint="FF" w:themeShade="FF"/>
           <w:sz w:val="22"/>
           <w:szCs w:val="22"/>
           <w:lang w:val="es-MX"/>
@@ -99,7 +101,7 @@
       <w:r>
         <w:rPr>
           <w:rFonts w:ascii="Arial" w:hAnsi="Arial" w:cs="Arial"/>
-          <w:color w:val="000000"/>
+          <w:color w:val="000000" w:themeColor="text1" w:themeTint="FF" w:themeShade="FF"/>
           <w:sz w:val="22"/>
           <w:szCs w:val="22"/>
           <w:lang w:val="es-MX"/>
@@ -110,7 +112,7 @@
       <w:r>
         <w:rPr>
           <w:rFonts w:ascii="Arial" w:hAnsi="Arial" w:cs="Arial"/>
-          <w:color w:val="000000"/>
+          <w:color w:val="000000" w:themeColor="text1" w:themeTint="FF" w:themeShade="FF"/>
           <w:sz w:val="22"/>
           <w:szCs w:val="22"/>
           <w:lang w:val="es-MX"/>
@@ -121,7 +123,7 @@
       <w:r>
         <w:rPr>
           <w:rFonts w:ascii="Arial" w:hAnsi="Arial" w:cs="Arial"/>
-          <w:color w:val="000000"/>
+          <w:color w:val="000000" w:themeColor="text1" w:themeTint="FF" w:themeShade="FF"/>
           <w:sz w:val="22"/>
           <w:szCs w:val="22"/>
           <w:lang w:val="es-MX"/>
@@ -129,60 +131,33 @@
         <w:t xml:space="preserve"> Villarreal</w:t>
       </w:r>
       <w:r>
-        <w:rPr>
-          <w:rFonts w:ascii="Arial" w:hAnsi="Arial" w:cs="Arial"/>
-          <w:color w:val="000000"/>
-          <w:sz w:val="22"/>
-          <w:szCs w:val="22"/>
-          <w:lang w:val="es-MX"/>
-        </w:rPr>
         <w:tab/>
       </w:r>
       <w:r>
-        <w:rPr>
-          <w:rFonts w:ascii="Arial" w:hAnsi="Arial" w:cs="Arial"/>
-          <w:color w:val="000000"/>
-          <w:sz w:val="22"/>
-          <w:szCs w:val="22"/>
-          <w:lang w:val="es-MX"/>
-        </w:rPr>
         <w:tab/>
       </w:r>
       <w:r>
-        <w:rPr>
-          <w:rFonts w:ascii="Arial" w:hAnsi="Arial" w:cs="Arial"/>
-          <w:color w:val="000000"/>
-          <w:sz w:val="22"/>
-          <w:szCs w:val="22"/>
-          <w:lang w:val="es-MX"/>
-        </w:rPr>
         <w:tab/>
       </w:r>
       <w:r>
-        <w:rPr>
-          <w:rFonts w:ascii="Arial" w:hAnsi="Arial" w:cs="Arial"/>
-          <w:color w:val="000000"/>
-          <w:sz w:val="22"/>
-          <w:szCs w:val="22"/>
-          <w:lang w:val="es-MX"/>
-        </w:rPr>
         <w:tab/>
       </w:r>
       <w:r>
         <w:rPr>
           <w:rFonts w:ascii="Arial" w:hAnsi="Arial" w:cs="Arial"/>
-          <w:b/>
-          <w:color w:val="000000"/>
-          <w:sz w:val="22"/>
-          <w:szCs w:val="22"/>
-          <w:lang w:val="es-MX"/>
-        </w:rPr>
-        <w:t xml:space="preserve"> Matrícula: </w:t>
-      </w:r>
-      <w:r>
-        <w:rPr>
-          <w:rFonts w:ascii="Arial" w:hAnsi="Arial" w:cs="Arial"/>
-          <w:color w:val="000000"/>
+          <w:b w:val="1"/>
+          <w:bCs w:val="1"/>
+          <w:color w:val="000000" w:themeColor="text1" w:themeTint="FF" w:themeShade="FF"/>
+          <w:sz w:val="22"/>
+          <w:szCs w:val="22"/>
+          <w:lang w:val="es-MX"/>
+        </w:rPr>
+        <w:t xml:space="preserve">Matrícula: </w:t>
+      </w:r>
+      <w:r>
+        <w:rPr>
+          <w:rFonts w:ascii="Arial" w:hAnsi="Arial" w:cs="Arial"/>
+          <w:color w:val="000000" w:themeColor="text1" w:themeTint="FF" w:themeShade="FF"/>
           <w:sz w:val="22"/>
           <w:szCs w:val="22"/>
           <w:lang w:val="es-MX"/>
@@ -190,78 +165,142 @@
         <w:t>A01570679</w:t>
       </w:r>
       <w:r>
-        <w:rPr>
-          <w:rFonts w:ascii="Arial" w:hAnsi="Arial" w:cs="Arial"/>
-          <w:b/>
-          <w:color w:val="000000"/>
-          <w:sz w:val="22"/>
-          <w:szCs w:val="22"/>
-          <w:lang w:val="es-MX"/>
-        </w:rPr>
         <w:br/>
+      </w:r>
+      <w:r>
+        <w:rPr>
+          <w:rFonts w:ascii="Arial" w:hAnsi="Arial" w:cs="Arial"/>
+          <w:b w:val="1"/>
+          <w:bCs w:val="1"/>
+          <w:color w:val="000000" w:themeColor="text1" w:themeTint="FF" w:themeShade="FF"/>
+          <w:sz w:val="22"/>
+          <w:szCs w:val="22"/>
+          <w:lang w:val="es-MX"/>
+        </w:rPr>
         <w:t xml:space="preserve">Nombre: </w:t>
       </w:r>
-      <w:r>
-        <w:rPr>
-          <w:rFonts w:ascii="Arial" w:hAnsi="Arial" w:cs="Arial"/>
-          <w:bCs/>
-          <w:color w:val="000000"/>
-          <w:sz w:val="22"/>
-          <w:szCs w:val="22"/>
-          <w:lang w:val="es-MX"/>
-        </w:rPr>
-        <w:t>Matheo Pinzón Woloski</w:t>
-      </w:r>
-      <w:r>
-        <w:rPr>
-          <w:rFonts w:ascii="Arial" w:hAnsi="Arial" w:cs="Arial"/>
-          <w:bCs/>
-          <w:color w:val="000000"/>
-          <w:sz w:val="22"/>
-          <w:szCs w:val="22"/>
-          <w:lang w:val="es-MX"/>
-        </w:rPr>
+      <w:proofErr w:type="spellStart"/>
+      <w:r>
+        <w:rPr>
+          <w:rFonts w:ascii="Arial" w:hAnsi="Arial" w:cs="Arial"/>
+          <w:color w:val="000000" w:themeColor="text1" w:themeTint="FF" w:themeShade="FF"/>
+          <w:sz w:val="22"/>
+          <w:szCs w:val="22"/>
+          <w:lang w:val="es-MX"/>
+        </w:rPr>
+        <w:t>Matheo</w:t>
+      </w:r>
+      <w:proofErr w:type="spellEnd"/>
+      <w:r>
+        <w:rPr>
+          <w:rFonts w:ascii="Arial" w:hAnsi="Arial" w:cs="Arial"/>
+          <w:color w:val="000000" w:themeColor="text1" w:themeTint="FF" w:themeShade="FF"/>
+          <w:sz w:val="22"/>
+          <w:szCs w:val="22"/>
+          <w:lang w:val="es-MX"/>
+        </w:rPr>
+        <w:t xml:space="preserve"> Pinzón </w:t>
+      </w:r>
+      <w:proofErr w:type="spellStart"/>
+      <w:r>
+        <w:rPr>
+          <w:rFonts w:ascii="Arial" w:hAnsi="Arial" w:cs="Arial"/>
+          <w:color w:val="000000" w:themeColor="text1" w:themeTint="FF" w:themeShade="FF"/>
+          <w:sz w:val="22"/>
+          <w:szCs w:val="22"/>
+          <w:lang w:val="es-MX"/>
+        </w:rPr>
+        <w:t>Woloski</w:t>
+      </w:r>
+      <w:proofErr w:type="spellEnd"/>
+      <w:r>
         <w:tab/>
       </w:r>
       <w:r>
-        <w:rPr>
-          <w:rFonts w:ascii="Arial" w:hAnsi="Arial" w:cs="Arial"/>
-          <w:bCs/>
-          <w:color w:val="000000"/>
-          <w:sz w:val="22"/>
-          <w:szCs w:val="22"/>
-          <w:lang w:val="es-MX"/>
-        </w:rPr>
         <w:tab/>
       </w:r>
       <w:r>
-        <w:rPr>
-          <w:rFonts w:ascii="Arial" w:hAnsi="Arial" w:cs="Arial"/>
-          <w:bCs/>
-          <w:color w:val="000000"/>
-          <w:sz w:val="22"/>
-          <w:szCs w:val="22"/>
-          <w:lang w:val="es-MX"/>
-        </w:rPr>
         <w:tab/>
       </w:r>
       <w:r>
-        <w:rPr>
-          <w:rFonts w:ascii="Arial" w:hAnsi="Arial" w:cs="Arial"/>
-          <w:bCs/>
-          <w:color w:val="000000"/>
-          <w:sz w:val="22"/>
-          <w:szCs w:val="22"/>
-          <w:lang w:val="es-MX"/>
-        </w:rPr>
         <w:tab/>
+      </w:r>
+      <w:r>
+        <w:rPr>
+          <w:rFonts w:ascii="Arial" w:hAnsi="Arial" w:cs="Arial"/>
+          <w:b w:val="1"/>
+          <w:bCs w:val="1"/>
+          <w:color w:val="000000" w:themeColor="text1" w:themeTint="FF" w:themeShade="FF"/>
+          <w:sz w:val="22"/>
+          <w:szCs w:val="22"/>
+          <w:lang w:val="es-MX"/>
+        </w:rPr>
+        <w:t>Matrícula:</w:t>
+      </w:r>
+      <w:r>
+        <w:rPr>
+          <w:rFonts w:ascii="Arial" w:hAnsi="Arial" w:cs="Arial"/>
+          <w:b w:val="1"/>
+          <w:bCs w:val="1"/>
+          <w:color w:val="000000" w:themeColor="text1" w:themeTint="FF" w:themeShade="FF"/>
+          <w:sz w:val="22"/>
+          <w:szCs w:val="22"/>
+          <w:lang w:val="es-MX"/>
+        </w:rPr>
         <w:t xml:space="preserve"> </w:t>
       </w:r>
       <w:r>
         <w:rPr>
           <w:rFonts w:ascii="Arial" w:hAnsi="Arial" w:cs="Arial"/>
-          <w:b/>
-          <w:color w:val="000000"/>
+          <w:color w:val="000000" w:themeColor="text1" w:themeTint="FF" w:themeShade="FF"/>
+          <w:sz w:val="22"/>
+          <w:szCs w:val="22"/>
+          <w:lang w:val="es-MX"/>
+        </w:rPr>
+        <w:t>A01024477</w:t>
+      </w:r>
+      <w:r>
+        <w:br/>
+      </w:r>
+      <w:r>
+        <w:rPr>
+          <w:rFonts w:ascii="Arial" w:hAnsi="Arial" w:cs="Arial"/>
+          <w:b w:val="1"/>
+          <w:bCs w:val="1"/>
+          <w:color w:val="000000" w:themeColor="text1" w:themeTint="FF" w:themeShade="FF"/>
+          <w:sz w:val="22"/>
+          <w:szCs w:val="22"/>
+          <w:lang w:val="es-MX"/>
+        </w:rPr>
+        <w:t xml:space="preserve">Nombre: </w:t>
+      </w:r>
+      <w:r>
+        <w:rPr>
+          <w:rFonts w:ascii="Arial" w:hAnsi="Arial" w:cs="Arial"/>
+          <w:b w:val="0"/>
+          <w:bCs w:val="0"/>
+          <w:color w:val="000000" w:themeColor="text1" w:themeTint="FF" w:themeShade="FF"/>
+          <w:sz w:val="22"/>
+          <w:szCs w:val="22"/>
+          <w:lang w:val="es-MX"/>
+        </w:rPr>
+        <w:t>Santiago Andrés Serrano Vacca</w:t>
+      </w:r>
+      <w:r>
+        <w:tab/>
+      </w:r>
+      <w:r>
+        <w:tab/>
+      </w:r>
+      <w:r>
+        <w:tab/>
+      </w:r>
+      <w:r>
+        <w:rPr>
+          <w:rFonts w:ascii="Arial" w:hAnsi="Arial" w:cs="Arial"/>
+          <w:b w:val="1"/>
+          <w:bCs w:val="1"/>
+          <w:color w:val="000000" w:themeColor="text1" w:themeTint="FF" w:themeShade="FF"/>
           <w:sz w:val="22"/>
           <w:szCs w:val="22"/>
           <w:lang w:val="es-MX"/>
@@ -271,8 +310,9 @@
       <w:r>
         <w:rPr>
           <w:rFonts w:ascii="Arial" w:hAnsi="Arial" w:cs="Arial"/>
-          <w:b/>
-          <w:color w:val="000000"/>
+          <w:b w:val="1"/>
+          <w:bCs w:val="1"/>
+          <w:color w:val="000000" w:themeColor="text1" w:themeTint="FF" w:themeShade="FF"/>
           <w:sz w:val="22"/>
           <w:szCs w:val="22"/>
           <w:lang w:val="es-MX"/>
@@ -282,50 +322,60 @@
       <w:r>
         <w:rPr>
           <w:rFonts w:ascii="Arial" w:hAnsi="Arial" w:cs="Arial"/>
-          <w:bCs/>
-          <w:color w:val="000000"/>
-          <w:sz w:val="22"/>
-          <w:szCs w:val="22"/>
-          <w:lang w:val="es-MX"/>
-        </w:rPr>
-        <w:t>A01024477</w:t>
-      </w:r>
-      <w:r>
-        <w:rPr>
-          <w:rFonts w:ascii="Arial" w:hAnsi="Arial" w:cs="Arial"/>
-          <w:b/>
-          <w:color w:val="000000"/>
-          <w:sz w:val="22"/>
-          <w:szCs w:val="22"/>
-          <w:lang w:val="es-MX"/>
-        </w:rPr>
+          <w:b w:val="0"/>
+          <w:bCs w:val="0"/>
+          <w:color w:val="000000" w:themeColor="text1" w:themeTint="FF" w:themeShade="FF"/>
+          <w:sz w:val="22"/>
+          <w:szCs w:val="22"/>
+          <w:lang w:val="es-MX"/>
+        </w:rPr>
+        <w:t>A01734988</w:t>
+      </w:r>
+      <w:r>
         <w:br/>
+      </w:r>
+      <w:r>
+        <w:rPr>
+          <w:rFonts w:ascii="Arial" w:hAnsi="Arial" w:cs="Arial"/>
+          <w:b w:val="1"/>
+          <w:bCs w:val="1"/>
+          <w:color w:val="000000" w:themeColor="text1" w:themeTint="FF" w:themeShade="FF"/>
+          <w:sz w:val="22"/>
+          <w:szCs w:val="22"/>
+          <w:lang w:val="es-MX"/>
+        </w:rPr>
         <w:t>Nombre: Matrícula:</w:t>
       </w:r>
       <w:r>
-        <w:rPr>
-          <w:rFonts w:ascii="Arial" w:hAnsi="Arial" w:cs="Arial"/>
-          <w:b/>
-          <w:color w:val="000000"/>
-          <w:sz w:val="22"/>
-          <w:szCs w:val="22"/>
-          <w:lang w:val="es-MX"/>
-        </w:rPr>
         <w:br/>
+      </w:r>
+      <w:r>
+        <w:rPr>
+          <w:rFonts w:ascii="Arial" w:hAnsi="Arial" w:cs="Arial"/>
+          <w:b w:val="1"/>
+          <w:bCs w:val="1"/>
+          <w:color w:val="000000" w:themeColor="text1" w:themeTint="FF" w:themeShade="FF"/>
+          <w:sz w:val="22"/>
+          <w:szCs w:val="22"/>
+          <w:lang w:val="es-MX"/>
+        </w:rPr>
         <w:t>Nombre: Matrícula:</w:t>
       </w:r>
-      <w:r>
-        <w:rPr>
-          <w:rFonts w:ascii="Arial" w:hAnsi="Arial" w:cs="Arial"/>
-          <w:b/>
-          <w:color w:val="000000"/>
-          <w:sz w:val="22"/>
-          <w:szCs w:val="22"/>
-          <w:lang w:val="es-MX"/>
-        </w:rPr>
-        <w:br/>
-        <w:t>Nombre: Matrícula:</w:t>
-      </w:r>
+    </w:p>
+    <w:p>
+      <w:pPr>
+        <w:pStyle w:val="NormalWeb"/>
+        <w:spacing w:before="0" w:beforeAutospacing="off" w:after="0" w:afterAutospacing="off"/>
+        <w:rPr>
+          <w:rFonts w:ascii="Arial" w:hAnsi="Arial" w:cs="Arial"/>
+          <w:b w:val="1"/>
+          <w:bCs w:val="1"/>
+          <w:color w:val="000000" w:themeColor="text1" w:themeTint="FF" w:themeShade="FF"/>
+          <w:sz w:val="22"/>
+          <w:szCs w:val="22"/>
+          <w:lang w:val="es-MX"/>
+        </w:rPr>
+      </w:pPr>
     </w:p>
     <w:p>
       <w:pPr>
@@ -343,13 +393,163 @@
       <w:r>
         <w:rPr>
           <w:rFonts w:ascii="Arial" w:hAnsi="Arial" w:cs="Arial"/>
-          <w:b/>
-          <w:color w:val="000000"/>
+          <w:b w:val="1"/>
+          <w:bCs w:val="1"/>
+          <w:color w:val="000000" w:themeColor="text1" w:themeTint="FF" w:themeShade="FF"/>
           <w:sz w:val="22"/>
           <w:szCs w:val="22"/>
           <w:lang w:val="es-MX"/>
         </w:rPr>
         <w:t>Introducción:</w:t>
+      </w:r>
+    </w:p>
+    <w:p>
+      <w:pPr>
+        <w:pStyle w:val="NormalWeb"/>
+        <w:spacing w:before="0" w:beforeAutospacing="off" w:after="0" w:afterAutospacing="off"/>
+        <w:rPr>
+          <w:rFonts w:ascii="Arial" w:hAnsi="Arial" w:eastAsia="Times New Roman" w:cs="Arial"/>
+          <w:b w:val="0"/>
+          <w:bCs w:val="0"/>
+          <w:color w:val="000000" w:themeColor="text1" w:themeTint="FF" w:themeShade="FF"/>
+          <w:sz w:val="22"/>
+          <w:szCs w:val="22"/>
+          <w:lang w:val="es-MX"/>
+        </w:rPr>
+      </w:pPr>
+      <w:r>
+        <w:rPr>
+          <w:rFonts w:ascii="Arial" w:hAnsi="Arial" w:eastAsia="Times New Roman" w:cs="Arial"/>
+          <w:b w:val="0"/>
+          <w:bCs w:val="0"/>
+          <w:color w:val="000000" w:themeColor="text1" w:themeTint="FF" w:themeShade="FF"/>
+          <w:sz w:val="22"/>
+          <w:szCs w:val="22"/>
+          <w:lang w:val="es-MX"/>
+        </w:rPr>
+        <w:t xml:space="preserve">La solución basada en </w:t>
+      </w:r>
+      <w:proofErr w:type="spellStart"/>
+      <w:r>
+        <w:rPr>
+          <w:rFonts w:ascii="Arial" w:hAnsi="Arial" w:eastAsia="Times New Roman" w:cs="Arial"/>
+          <w:b w:val="0"/>
+          <w:bCs w:val="0"/>
+          <w:color w:val="000000" w:themeColor="text1" w:themeTint="FF" w:themeShade="FF"/>
+          <w:sz w:val="22"/>
+          <w:szCs w:val="22"/>
+          <w:lang w:val="es-MX"/>
+        </w:rPr>
+        <w:t>IoT</w:t>
+      </w:r>
+      <w:proofErr w:type="spellEnd"/>
+      <w:r>
+        <w:rPr>
+          <w:rFonts w:ascii="Arial" w:hAnsi="Arial" w:eastAsia="Times New Roman" w:cs="Arial"/>
+          <w:b w:val="0"/>
+          <w:bCs w:val="0"/>
+          <w:color w:val="000000" w:themeColor="text1" w:themeTint="FF" w:themeShade="FF"/>
+          <w:sz w:val="22"/>
+          <w:szCs w:val="22"/>
+          <w:lang w:val="es-MX"/>
+        </w:rPr>
+        <w:t xml:space="preserve"> que nuestro grupo propone </w:t>
+      </w:r>
+      <w:r>
+        <w:rPr>
+          <w:rFonts w:ascii="Arial" w:hAnsi="Arial" w:eastAsia="Times New Roman" w:cs="Arial"/>
+          <w:b w:val="0"/>
+          <w:bCs w:val="0"/>
+          <w:color w:val="000000" w:themeColor="text1" w:themeTint="FF" w:themeShade="FF"/>
+          <w:sz w:val="22"/>
+          <w:szCs w:val="22"/>
+          <w:lang w:val="es-MX"/>
+        </w:rPr>
+        <w:t xml:space="preserve">está relacionada con los problemas de calidad del aire que están empezando a enfrentar las grandes ciudades hoy en día. </w:t>
+      </w:r>
+      <w:r>
+        <w:rPr>
+          <w:rFonts w:ascii="Arial" w:hAnsi="Arial" w:eastAsia="Times New Roman" w:cs="Arial"/>
+          <w:b w:val="0"/>
+          <w:bCs w:val="0"/>
+          <w:color w:val="000000" w:themeColor="text1" w:themeTint="FF" w:themeShade="FF"/>
+          <w:sz w:val="22"/>
+          <w:szCs w:val="22"/>
+          <w:lang w:val="es-MX"/>
+        </w:rPr>
+        <w:t>Creemos que es de vital importancia que las personas conozcan en qué partes de la ciudad, en tiempo real, hay una mejor o peor calidad del aire</w:t>
+      </w:r>
+      <w:r>
+        <w:rPr>
+          <w:rFonts w:ascii="Arial" w:hAnsi="Arial" w:eastAsia="Times New Roman" w:cs="Arial"/>
+          <w:b w:val="0"/>
+          <w:bCs w:val="0"/>
+          <w:color w:val="000000" w:themeColor="text1" w:themeTint="FF" w:themeShade="FF"/>
+          <w:sz w:val="22"/>
+          <w:szCs w:val="22"/>
+          <w:lang w:val="es-MX"/>
+        </w:rPr>
+        <w:t xml:space="preserve">, y para eso planteamos conectar una gran cantidad de </w:t>
+      </w:r>
+      <w:r>
+        <w:rPr>
+          <w:rFonts w:ascii="Arial" w:hAnsi="Arial" w:eastAsia="Times New Roman" w:cs="Arial"/>
+          <w:b w:val="0"/>
+          <w:bCs w:val="0"/>
+          <w:color w:val="000000" w:themeColor="text1" w:themeTint="FF" w:themeShade="FF"/>
+          <w:sz w:val="22"/>
+          <w:szCs w:val="22"/>
+          <w:lang w:val="es-MX"/>
+        </w:rPr>
+        <w:t xml:space="preserve">dispositivos detectores de calidad de aire </w:t>
+      </w:r>
+      <w:r>
+        <w:rPr>
+          <w:rFonts w:ascii="Arial" w:hAnsi="Arial" w:eastAsia="Times New Roman" w:cs="Arial"/>
+          <w:b w:val="0"/>
+          <w:bCs w:val="0"/>
+          <w:color w:val="000000" w:themeColor="text1" w:themeTint="FF" w:themeShade="FF"/>
+          <w:sz w:val="22"/>
+          <w:szCs w:val="22"/>
+          <w:lang w:val="es-MX"/>
+        </w:rPr>
+        <w:t>esparcidos a lo largo de la misma</w:t>
+      </w:r>
+      <w:r>
+        <w:rPr>
+          <w:rFonts w:ascii="Arial" w:hAnsi="Arial" w:eastAsia="Times New Roman" w:cs="Arial"/>
+          <w:b w:val="0"/>
+          <w:bCs w:val="0"/>
+          <w:color w:val="000000" w:themeColor="text1" w:themeTint="FF" w:themeShade="FF"/>
+          <w:sz w:val="22"/>
+          <w:szCs w:val="22"/>
+          <w:lang w:val="es-MX"/>
+        </w:rPr>
+        <w:t xml:space="preserve"> a internet. Luego, crear</w:t>
+      </w:r>
+      <w:r>
+        <w:rPr>
+          <w:rFonts w:ascii="Arial" w:hAnsi="Arial" w:eastAsia="Times New Roman" w:cs="Arial"/>
+          <w:b w:val="0"/>
+          <w:bCs w:val="0"/>
+          <w:color w:val="000000" w:themeColor="text1" w:themeTint="FF" w:themeShade="FF"/>
+          <w:sz w:val="22"/>
+          <w:szCs w:val="22"/>
+          <w:lang w:val="es-MX"/>
+        </w:rPr>
+        <w:t>íamos una aplicación que, utilizando los datos generados y subidos a internet por los sensores, muestre de manera gr</w:t>
+      </w:r>
+      <w:r>
+        <w:rPr>
+          <w:rFonts w:ascii="Arial" w:hAnsi="Arial" w:eastAsia="Times New Roman" w:cs="Arial"/>
+          <w:b w:val="0"/>
+          <w:bCs w:val="0"/>
+          <w:color w:val="000000" w:themeColor="text1" w:themeTint="FF" w:themeShade="FF"/>
+          <w:sz w:val="22"/>
+          <w:szCs w:val="22"/>
+          <w:lang w:val="es-MX"/>
+        </w:rPr>
+        <w:t>áfica e intuitiva en un mapa qué calles o partes de la ciudad tienen una mejor o peor calidad del aire.</w:t>
       </w:r>
     </w:p>
     <w:p>
@@ -600,7 +800,7 @@
       </w:pPr>
     </w:p>
     <w:sectPr>
-      <w:pgSz w:w="12240" w:h="15840"/>
+      <w:pgSz w:w="12240" w:h="15840" w:orient="portrait"/>
       <w:pgMar w:top="1440" w:right="1440" w:bottom="1440" w:left="1440" w:header="708" w:footer="708" w:gutter="0"/>
       <w:cols w:space="708"/>
       <w:docGrid w:linePitch="360"/>
@@ -610,11 +810,11 @@
 </file>
 
 <file path=word/styles.xml><?xml version="1.0" encoding="utf-8"?>
-<w:styles xmlns:mc="http://schemas.openxmlformats.org/markup-compatibility/2006" xmlns:r="http://schemas.openxmlformats.org/officeDocument/2006/relationships" xmlns:w="http://schemas.openxmlformats.org/wordprocessingml/2006/main" xmlns:w14="http://schemas.microsoft.com/office/word/2010/wordml" xmlns:w15="http://schemas.microsoft.com/office/word/2012/wordml" xmlns:w16cex="http://schemas.microsoft.com/office/word/2018/wordml/cex" xmlns:w16cid="http://schemas.microsoft.com/office/word/2016/wordml/cid" xmlns:w16="http://schemas.microsoft.com/office/word/2018/wordml" xmlns:w16se="http://schemas.microsoft.com/office/word/2015/wordml/symex" mc:Ignorable="w14 w15 w16se w16cid w16 w16cex">
+<w:styles xmlns:wp14="http://schemas.microsoft.com/office/word/2010/wordprocessingDrawing" xmlns:mc="http://schemas.openxmlformats.org/markup-compatibility/2006" xmlns:r="http://schemas.openxmlformats.org/officeDocument/2006/relationships" xmlns:w="http://schemas.openxmlformats.org/wordprocessingml/2006/main" xmlns:w14="http://schemas.microsoft.com/office/word/2010/wordml" xmlns:w15="http://schemas.microsoft.com/office/word/2012/wordml" xmlns:w16cex="http://schemas.microsoft.com/office/word/2018/wordml/cex" xmlns:w16cid="http://schemas.microsoft.com/office/word/2016/wordml/cid" xmlns:w16="http://schemas.microsoft.com/office/word/2018/wordml" xmlns:w16se="http://schemas.microsoft.com/office/word/2015/wordml/symex" mc:Ignorable="w14 w15 w16se w16cid w16 w16cex wp14">
   <w:docDefaults>
     <w:rPrDefault>
       <w:rPr>
-        <w:rFonts w:asciiTheme="minorHAnsi" w:eastAsiaTheme="minorHAnsi" w:hAnsiTheme="minorHAnsi" w:cstheme="minorBidi"/>
+        <w:rFonts w:asciiTheme="minorHAnsi" w:hAnsiTheme="minorHAnsi" w:eastAsiaTheme="minorHAnsi" w:cstheme="minorBidi"/>
         <w:sz w:val="24"/>
         <w:szCs w:val="24"/>
         <w:lang w:val="en-US" w:eastAsia="en-US" w:bidi="ar-SA"/>
@@ -625,14 +825,14 @@
   <w:latentStyles w:defLockedState="0" w:defUIPriority="99" w:defSemiHidden="0" w:defUnhideWhenUsed="0" w:defQFormat="0" w:count="376">
     <w:lsdException w:name="Normal" w:uiPriority="0" w:qFormat="1"/>
     <w:lsdException w:name="heading 1" w:uiPriority="9" w:qFormat="1"/>
-    <w:lsdException w:name="heading 2" w:semiHidden="1" w:uiPriority="9" w:unhideWhenUsed="1" w:qFormat="1"/>
-    <w:lsdException w:name="heading 3" w:semiHidden="1" w:uiPriority="9" w:unhideWhenUsed="1" w:qFormat="1"/>
-    <w:lsdException w:name="heading 4" w:semiHidden="1" w:uiPriority="9" w:unhideWhenUsed="1" w:qFormat="1"/>
-    <w:lsdException w:name="heading 5" w:semiHidden="1" w:uiPriority="9" w:unhideWhenUsed="1" w:qFormat="1"/>
-    <w:lsdException w:name="heading 6" w:semiHidden="1" w:uiPriority="9" w:unhideWhenUsed="1" w:qFormat="1"/>
-    <w:lsdException w:name="heading 7" w:semiHidden="1" w:uiPriority="9" w:unhideWhenUsed="1" w:qFormat="1"/>
-    <w:lsdException w:name="heading 8" w:semiHidden="1" w:uiPriority="9" w:unhideWhenUsed="1" w:qFormat="1"/>
-    <w:lsdException w:name="heading 9" w:semiHidden="1" w:uiPriority="9" w:unhideWhenUsed="1" w:qFormat="1"/>
+    <w:lsdException w:name="heading 2" w:uiPriority="9" w:semiHidden="1" w:unhideWhenUsed="1" w:qFormat="1"/>
+    <w:lsdException w:name="heading 3" w:uiPriority="9" w:semiHidden="1" w:unhideWhenUsed="1" w:qFormat="1"/>
+    <w:lsdException w:name="heading 4" w:uiPriority="9" w:semiHidden="1" w:unhideWhenUsed="1" w:qFormat="1"/>
+    <w:lsdException w:name="heading 5" w:uiPriority="9" w:semiHidden="1" w:unhideWhenUsed="1" w:qFormat="1"/>
+    <w:lsdException w:name="heading 6" w:uiPriority="9" w:semiHidden="1" w:unhideWhenUsed="1" w:qFormat="1"/>
+    <w:lsdException w:name="heading 7" w:uiPriority="9" w:semiHidden="1" w:unhideWhenUsed="1" w:qFormat="1"/>
+    <w:lsdException w:name="heading 8" w:uiPriority="9" w:semiHidden="1" w:unhideWhenUsed="1" w:qFormat="1"/>
+    <w:lsdException w:name="heading 9" w:uiPriority="9" w:semiHidden="1" w:unhideWhenUsed="1" w:qFormat="1"/>
     <w:lsdException w:name="index 1" w:semiHidden="1" w:unhideWhenUsed="1"/>
     <w:lsdException w:name="index 2" w:semiHidden="1" w:unhideWhenUsed="1"/>
     <w:lsdException w:name="index 3" w:semiHidden="1" w:unhideWhenUsed="1"/>
@@ -642,22 +842,22 @@
     <w:lsdException w:name="index 7" w:semiHidden="1" w:unhideWhenUsed="1"/>
     <w:lsdException w:name="index 8" w:semiHidden="1" w:unhideWhenUsed="1"/>
     <w:lsdException w:name="index 9" w:semiHidden="1" w:unhideWhenUsed="1"/>
-    <w:lsdException w:name="toc 1" w:semiHidden="1" w:uiPriority="39" w:unhideWhenUsed="1"/>
-    <w:lsdException w:name="toc 2" w:semiHidden="1" w:uiPriority="39" w:unhideWhenUsed="1"/>
-    <w:lsdException w:name="toc 3" w:semiHidden="1" w:uiPriority="39" w:unhideWhenUsed="1"/>
-    <w:lsdException w:name="toc 4" w:semiHidden="1" w:uiPriority="39" w:unhideWhenUsed="1"/>
-    <w:lsdException w:name="toc 5" w:semiHidden="1" w:uiPriority="39" w:unhideWhenUsed="1"/>
-    <w:lsdException w:name="toc 6" w:semiHidden="1" w:uiPriority="39" w:unhideWhenUsed="1"/>
-    <w:lsdException w:name="toc 7" w:semiHidden="1" w:uiPriority="39" w:unhideWhenUsed="1"/>
-    <w:lsdException w:name="toc 8" w:semiHidden="1" w:uiPriority="39" w:unhideWhenUsed="1"/>
-    <w:lsdException w:name="toc 9" w:semiHidden="1" w:uiPriority="39" w:unhideWhenUsed="1"/>
+    <w:lsdException w:name="toc 1" w:uiPriority="39" w:semiHidden="1" w:unhideWhenUsed="1"/>
+    <w:lsdException w:name="toc 2" w:uiPriority="39" w:semiHidden="1" w:unhideWhenUsed="1"/>
+    <w:lsdException w:name="toc 3" w:uiPriority="39" w:semiHidden="1" w:unhideWhenUsed="1"/>
+    <w:lsdException w:name="toc 4" w:uiPriority="39" w:semiHidden="1" w:unhideWhenUsed="1"/>
+    <w:lsdException w:name="toc 5" w:uiPriority="39" w:semiHidden="1" w:unhideWhenUsed="1"/>
+    <w:lsdException w:name="toc 6" w:uiPriority="39" w:semiHidden="1" w:unhideWhenUsed="1"/>
+    <w:lsdException w:name="toc 7" w:uiPriority="39" w:semiHidden="1" w:unhideWhenUsed="1"/>
+    <w:lsdException w:name="toc 8" w:uiPriority="39" w:semiHidden="1" w:unhideWhenUsed="1"/>
+    <w:lsdException w:name="toc 9" w:uiPriority="39" w:semiHidden="1" w:unhideWhenUsed="1"/>
     <w:lsdException w:name="Normal Indent" w:semiHidden="1" w:unhideWhenUsed="1"/>
     <w:lsdException w:name="footnote text" w:semiHidden="1" w:unhideWhenUsed="1"/>
     <w:lsdException w:name="annotation text" w:semiHidden="1" w:unhideWhenUsed="1"/>
     <w:lsdException w:name="header" w:semiHidden="1" w:unhideWhenUsed="1"/>
     <w:lsdException w:name="footer" w:semiHidden="1" w:unhideWhenUsed="1"/>
     <w:lsdException w:name="index heading" w:semiHidden="1" w:unhideWhenUsed="1"/>
-    <w:lsdException w:name="caption" w:semiHidden="1" w:uiPriority="35" w:unhideWhenUsed="1" w:qFormat="1"/>
+    <w:lsdException w:name="caption" w:uiPriority="35" w:semiHidden="1" w:unhideWhenUsed="1" w:qFormat="1"/>
     <w:lsdException w:name="table of figures" w:semiHidden="1" w:unhideWhenUsed="1"/>
     <w:lsdException w:name="envelope address" w:semiHidden="1" w:unhideWhenUsed="1"/>
     <w:lsdException w:name="envelope return" w:semiHidden="1" w:unhideWhenUsed="1"/>
@@ -688,7 +888,7 @@
     <w:lsdException w:name="Title" w:uiPriority="10" w:qFormat="1"/>
     <w:lsdException w:name="Closing" w:semiHidden="1" w:unhideWhenUsed="1"/>
     <w:lsdException w:name="Signature" w:semiHidden="1" w:unhideWhenUsed="1"/>
-    <w:lsdException w:name="Default Paragraph Font" w:semiHidden="1" w:uiPriority="1" w:unhideWhenUsed="1"/>
+    <w:lsdException w:name="Default Paragraph Font" w:uiPriority="1" w:semiHidden="1" w:unhideWhenUsed="1"/>
     <w:lsdException w:name="Body Text" w:semiHidden="1" w:unhideWhenUsed="1"/>
     <w:lsdException w:name="Body Text Indent" w:semiHidden="1" w:unhideWhenUsed="1"/>
     <w:lsdException w:name="List Continue" w:semiHidden="1" w:unhideWhenUsed="1"/>
@@ -884,8 +1084,8 @@
     <w:lsdException w:name="Subtle Reference" w:uiPriority="31" w:qFormat="1"/>
     <w:lsdException w:name="Intense Reference" w:uiPriority="32" w:qFormat="1"/>
     <w:lsdException w:name="Book Title" w:uiPriority="33" w:qFormat="1"/>
-    <w:lsdException w:name="Bibliography" w:semiHidden="1" w:uiPriority="37" w:unhideWhenUsed="1"/>
-    <w:lsdException w:name="TOC Heading" w:semiHidden="1" w:uiPriority="39" w:unhideWhenUsed="1" w:qFormat="1"/>
+    <w:lsdException w:name="Bibliography" w:uiPriority="37" w:semiHidden="1" w:unhideWhenUsed="1"/>
+    <w:lsdException w:name="TOC Heading" w:uiPriority="39" w:semiHidden="1" w:unhideWhenUsed="1" w:qFormat="1"/>
     <w:lsdException w:name="Plain Table 1" w:uiPriority="41"/>
     <w:lsdException w:name="Plain Table 2" w:uiPriority="42"/>
     <w:lsdException w:name="Plain Table 3" w:uiPriority="43"/>
@@ -996,16 +1196,16 @@
     <w:lsdException w:name="Unresolved Mention" w:semiHidden="1" w:unhideWhenUsed="1"/>
     <w:lsdException w:name="Smart Link" w:semiHidden="1" w:unhideWhenUsed="1"/>
   </w:latentStyles>
-  <w:style w:type="paragraph" w:default="1" w:styleId="Normal">
+  <w:style w:type="paragraph" w:styleId="Normal" w:default="1">
     <w:name w:val="Normal"/>
     <w:qFormat/>
   </w:style>
-  <w:style w:type="character" w:default="1" w:styleId="Fuentedeprrafopredeter">
+  <w:style w:type="character" w:styleId="Fuentedeprrafopredeter" w:default="1">
     <w:name w:val="Default Paragraph Font"/>
     <w:uiPriority w:val="1"/>
     <w:unhideWhenUsed/>
   </w:style>
-  <w:style w:type="table" w:default="1" w:styleId="Tablanormal">
+  <w:style w:type="table" w:styleId="Tablanormal" w:default="1">
     <w:name w:val="Normal Table"/>
     <w:uiPriority w:val="99"/>
     <w:semiHidden/>
@@ -1020,7 +1220,7 @@
       </w:tblCellMar>
     </w:tblPr>
   </w:style>
-  <w:style w:type="numbering" w:default="1" w:styleId="Sinlista">
+  <w:style w:type="numbering" w:styleId="Sinlista" w:default="1">
     <w:name w:val="No List"/>
     <w:uiPriority w:val="99"/>
     <w:semiHidden/>
@@ -1037,7 +1237,7 @@
       <w:spacing w:before="100" w:beforeAutospacing="1" w:after="100" w:afterAutospacing="1"/>
     </w:pPr>
     <w:rPr>
-      <w:rFonts w:ascii="Times New Roman" w:eastAsia="Times New Roman" w:hAnsi="Times New Roman" w:cs="Times New Roman"/>
+      <w:rFonts w:ascii="Times New Roman" w:hAnsi="Times New Roman" w:eastAsia="Times New Roman" w:cs="Times New Roman"/>
       <w:lang w:eastAsia="ja-JP"/>
     </w:rPr>
   </w:style>

</xml_diff>

<commit_message>
Edición del docx y pptx por Iker
</commit_message>
<xml_diff>
--- a/Proyecto-CS.docx
+++ b/Proyecto-CS.docx
@@ -5,12 +5,13 @@
     <w:p>
       <w:pPr>
         <w:pStyle w:val="NormalWeb"/>
+        <w:spacing w:before="0" w:beforeAutospacing="0" w:after="0" w:afterAutospacing="0"/>
         <w:jc w:val="center"/>
         <w:rPr>
           <w:rFonts w:ascii="Arial" w:hAnsi="Arial" w:cs="Arial"/>
           <w:b/>
           <w:color w:val="000000"/>
-          <w:lang w:val="es-MX"/>
+          <w:lang w:val="es-ES"/>
         </w:rPr>
       </w:pPr>
       <w:r>
@@ -30,6 +31,36 @@
           <w:lang w:val="es-MX"/>
         </w:rPr>
         <w:br/>
+      </w:r>
+      <w:r>
+        <w:rPr>
+          <w:rFonts w:ascii="Arial" w:hAnsi="Arial" w:cs="Arial"/>
+          <w:b/>
+          <w:color w:val="000000"/>
+          <w:lang w:val="es-ES"/>
+        </w:rPr>
+        <w:t>Herramientas computacionales: el arte de la programación</w:t>
+      </w:r>
+    </w:p>
+    <w:p>
+      <w:pPr>
+        <w:pStyle w:val="NormalWeb"/>
+        <w:spacing w:before="0" w:beforeAutospacing="0" w:after="0" w:afterAutospacing="0"/>
+        <w:jc w:val="center"/>
+        <w:rPr>
+          <w:rFonts w:ascii="Arial" w:hAnsi="Arial" w:cs="Arial"/>
+          <w:b/>
+          <w:color w:val="000000"/>
+          <w:lang w:val="es-ES"/>
+        </w:rPr>
+      </w:pPr>
+      <w:r>
+        <w:rPr>
+          <w:rFonts w:ascii="Arial" w:hAnsi="Arial" w:cs="Arial"/>
+          <w:b/>
+          <w:color w:val="000000"/>
+          <w:lang w:val="es-MX"/>
+        </w:rPr>
         <w:t>Equipo 4- Sopa de Ingenieros</w:t>
       </w:r>
     </w:p>
@@ -826,17 +857,7 @@
           <w:szCs w:val="22"/>
           <w:lang w:val="es-ES"/>
         </w:rPr>
-        <w:t>La alta propagación del COVID-19 en algunas áreas puede estar vinculada a la existencia de niveles altos de material particulado en el aire</w:t>
-      </w:r>
-      <w:r>
-        <w:rPr>
-          <w:rFonts w:ascii="Arial" w:hAnsi="Arial" w:cs="Arial"/>
-          <w:bCs/>
-          <w:sz w:val="22"/>
-          <w:szCs w:val="22"/>
-          <w:lang w:val="es-ES"/>
-        </w:rPr>
-        <w:t>.</w:t>
+        <w:t>La alta propagación del COVID-19 en algunas áreas puede estar vinculada a la existencia de niveles altos de material particulado en el aire.</w:t>
       </w:r>
     </w:p>
     <w:p>
@@ -863,17 +884,7 @@
           <w:szCs w:val="22"/>
           <w:lang w:val="es-ES"/>
         </w:rPr>
-        <w:t>Exposición crónica a contaminantes como el dióxido de nitrógeno y el material particulado se relacionan con un aumento de la mortalidad por COVID-19</w:t>
-      </w:r>
-      <w:r>
-        <w:rPr>
-          <w:rFonts w:ascii="Arial" w:hAnsi="Arial" w:cs="Arial"/>
-          <w:bCs/>
-          <w:sz w:val="22"/>
-          <w:szCs w:val="22"/>
-          <w:lang w:val="es-ES"/>
-        </w:rPr>
-        <w:t>.</w:t>
+        <w:t>Exposición crónica a contaminantes como el dióxido de nitrógeno y el material particulado se relacionan con un aumento de la mortalidad por COVID-19.</w:t>
       </w:r>
     </w:p>
     <w:p>
@@ -900,17 +911,7 @@
           <w:szCs w:val="22"/>
           <w:lang w:val="es-ES"/>
         </w:rPr>
-        <w:t>La exposición a largo plazo a material particulado menor de 2,5 micras afecta al sistema respiratorio y cardiovascular, lo que exacerba la gravedad del COVID-19</w:t>
-      </w:r>
-      <w:r>
-        <w:rPr>
-          <w:rFonts w:ascii="Arial" w:hAnsi="Arial" w:cs="Arial"/>
-          <w:bCs/>
-          <w:sz w:val="22"/>
-          <w:szCs w:val="22"/>
-          <w:lang w:val="es-ES"/>
-        </w:rPr>
-        <w:t>.</w:t>
+        <w:t>La exposición a largo plazo a material particulado menor de 2,5 micras afecta al sistema respiratorio y cardiovascular, lo que exacerba la gravedad del COVID-19.</w:t>
       </w:r>
     </w:p>
     <w:p>

</xml_diff>

<commit_message>
agregué mi parte de la investigación
</commit_message>
<xml_diff>
--- a/Proyecto-CS.docx
+++ b/Proyecto-CS.docx
@@ -601,6 +601,85 @@
     </w:p>
     <w:p>
       <w:pPr>
+        <w:jc w:val="both"/>
+        <w:rPr>
+          <w:rFonts w:ascii="Times New Roman" w:eastAsia="Times New Roman" w:hAnsi="Times New Roman" w:cs="Times New Roman"/>
+          <w:lang w:val="en-MX"/>
+        </w:rPr>
+      </w:pPr>
+      <w:r>
+        <w:rPr>
+          <w:rFonts w:ascii="Arial" w:eastAsia="Times New Roman" w:hAnsi="Arial" w:cs="Arial"/>
+          <w:color w:val="000000"/>
+          <w:sz w:val="22"/>
+          <w:szCs w:val="22"/>
+          <w:lang w:val="en-MX"/>
+        </w:rPr>
+        <w:t>La mala calidad del aire tiene varios efectos en los ciudadanos que se exponen a este fenómeno, como lo son ojos llorosos, tos, o ruido al respirar. Incluso si no se padece de enfermedades, la mala calidad del aire puede resultar en daños pulmonares y/o irritaciones al respirar. En caso de s</w:t>
+      </w:r>
+      <w:r>
+        <w:rPr>
+          <w:rFonts w:ascii="Arial" w:eastAsia="Times New Roman" w:hAnsi="Arial" w:cs="Arial"/>
+          <w:color w:val="000000"/>
+          <w:sz w:val="22"/>
+          <w:szCs w:val="22"/>
+          <w:lang w:val="en-MX"/>
+        </w:rPr>
+        <w:t>í</w:t>
+      </w:r>
+      <w:r>
+        <w:rPr>
+          <w:rFonts w:ascii="Arial" w:eastAsia="Times New Roman" w:hAnsi="Arial" w:cs="Arial"/>
+          <w:color w:val="000000"/>
+          <w:sz w:val="22"/>
+          <w:szCs w:val="22"/>
+          <w:lang w:val="en-MX"/>
+        </w:rPr>
+        <w:t xml:space="preserve"> contar con una enfermedad previa, los efectos de la mala calidad del aire pueden resultar en un inmediato deterioro hacia la salud, especialmente si </w:t>
+      </w:r>
+      <w:r>
+        <w:rPr>
+          <w:rFonts w:ascii="Arial" w:eastAsia="Times New Roman" w:hAnsi="Arial" w:cs="Arial"/>
+          <w:color w:val="000000"/>
+          <w:sz w:val="22"/>
+          <w:szCs w:val="22"/>
+          <w:lang w:val="es-ES"/>
+        </w:rPr>
+        <w:t xml:space="preserve">dichos problemas están relacionados </w:t>
+      </w:r>
+      <w:r>
+        <w:rPr>
+          <w:rFonts w:ascii="Arial" w:eastAsia="Times New Roman" w:hAnsi="Arial" w:cs="Arial"/>
+          <w:color w:val="000000"/>
+          <w:sz w:val="22"/>
+          <w:szCs w:val="22"/>
+          <w:lang w:val="en-MX"/>
+        </w:rPr>
+        <w:t xml:space="preserve">con </w:t>
+      </w:r>
+      <w:r>
+        <w:rPr>
+          <w:rFonts w:ascii="Arial" w:eastAsia="Times New Roman" w:hAnsi="Arial" w:cs="Arial"/>
+          <w:color w:val="000000"/>
+          <w:sz w:val="22"/>
+          <w:szCs w:val="22"/>
+          <w:lang w:val="es-ES"/>
+        </w:rPr>
+        <w:t>dificultades</w:t>
+      </w:r>
+      <w:r>
+        <w:rPr>
+          <w:rFonts w:ascii="Arial" w:eastAsia="Times New Roman" w:hAnsi="Arial" w:cs="Arial"/>
+          <w:color w:val="000000"/>
+          <w:sz w:val="22"/>
+          <w:szCs w:val="22"/>
+          <w:lang w:val="en-MX"/>
+        </w:rPr>
+        <w:t xml:space="preserve"> respiratorias o cardiovasculares. Suficiente exposición en situaciones específicas puede resultar mortal.</w:t>
+      </w:r>
+    </w:p>
+    <w:p>
+      <w:pPr>
         <w:pStyle w:val="NormalWeb"/>
         <w:spacing w:before="0" w:beforeAutospacing="0" w:after="0" w:afterAutospacing="0"/>
         <w:jc w:val="both"/>
@@ -749,6 +828,7 @@
           <w:szCs w:val="22"/>
           <w:lang w:val="es-ES"/>
         </w:rPr>
+        <w:lastRenderedPageBreak/>
         <w:t>Se ha buscado ir de estaciones de mediciones fijas a sensores IoT, ya que las estaciones están limitadas a medir únicamente las concentraciones de ciertos puntos fijos en la ciudad y a la ves su coste de adquisición y mantenimiento elevados.</w:t>
       </w:r>
     </w:p>
@@ -817,7 +897,6 @@
           <w:szCs w:val="22"/>
           <w:lang w:val="es-ES"/>
         </w:rPr>
-        <w:lastRenderedPageBreak/>
         <w:t>El control de la cantidad del aire se ha convertido un aspecto fundamental durante la pandemia, ya que es de gran relevancia conocer las condiciones del aire en varios sitios y encontrar patrones. Se observaron las siguientes tendencias:</w:t>
       </w:r>
     </w:p>

</xml_diff>

<commit_message>
agregué mi nombre y martícula
</commit_message>
<xml_diff>
--- a/Proyecto-CS.docx
+++ b/Proyecto-CS.docx
@@ -413,7 +413,129 @@
           <w:szCs w:val="22"/>
           <w:lang w:val="es-MX"/>
         </w:rPr>
-        <w:t>Nombre: Matrícula:</w:t>
+        <w:t>Nombre</w:t>
+      </w:r>
+      <w:r>
+        <w:rPr>
+          <w:rFonts w:ascii="Arial" w:hAnsi="Arial" w:cs="Arial"/>
+          <w:color w:val="000000" w:themeColor="text1"/>
+          <w:sz w:val="22"/>
+          <w:szCs w:val="22"/>
+          <w:lang w:val="es-MX"/>
+        </w:rPr>
+        <w:t>:</w:t>
+      </w:r>
+      <w:r>
+        <w:rPr>
+          <w:rFonts w:ascii="Arial" w:hAnsi="Arial" w:cs="Arial"/>
+          <w:color w:val="000000" w:themeColor="text1"/>
+          <w:sz w:val="22"/>
+          <w:szCs w:val="22"/>
+          <w:lang w:val="es-MX"/>
+        </w:rPr>
+        <w:t xml:space="preserve"> Ricardo</w:t>
+      </w:r>
+      <w:r>
+        <w:rPr>
+          <w:rFonts w:ascii="Arial" w:hAnsi="Arial" w:cs="Arial"/>
+          <w:color w:val="000000" w:themeColor="text1"/>
+          <w:sz w:val="22"/>
+          <w:szCs w:val="22"/>
+          <w:lang w:val="es-MX"/>
+        </w:rPr>
+        <w:t xml:space="preserve"> Andrés</w:t>
+      </w:r>
+      <w:r>
+        <w:rPr>
+          <w:rFonts w:ascii="Arial" w:hAnsi="Arial" w:cs="Arial"/>
+          <w:color w:val="000000" w:themeColor="text1"/>
+          <w:sz w:val="22"/>
+          <w:szCs w:val="22"/>
+          <w:lang w:val="es-MX"/>
+        </w:rPr>
+        <w:t xml:space="preserve"> Cavazos Cantú</w:t>
+      </w:r>
+      <w:r>
+        <w:rPr>
+          <w:rFonts w:ascii="Arial" w:hAnsi="Arial" w:cs="Arial"/>
+          <w:b/>
+          <w:bCs/>
+          <w:color w:val="000000" w:themeColor="text1"/>
+          <w:sz w:val="22"/>
+          <w:szCs w:val="22"/>
+          <w:lang w:val="es-MX"/>
+        </w:rPr>
+        <w:t xml:space="preserve"> </w:t>
+      </w:r>
+      <w:r>
+        <w:rPr>
+          <w:rFonts w:ascii="Arial" w:hAnsi="Arial" w:cs="Arial"/>
+          <w:b/>
+          <w:bCs/>
+          <w:color w:val="000000" w:themeColor="text1"/>
+          <w:sz w:val="22"/>
+          <w:szCs w:val="22"/>
+          <w:lang w:val="es-MX"/>
+        </w:rPr>
+        <w:tab/>
+      </w:r>
+      <w:r>
+        <w:rPr>
+          <w:rFonts w:ascii="Arial" w:hAnsi="Arial" w:cs="Arial"/>
+          <w:b/>
+          <w:bCs/>
+          <w:color w:val="000000" w:themeColor="text1"/>
+          <w:sz w:val="22"/>
+          <w:szCs w:val="22"/>
+          <w:lang w:val="es-MX"/>
+        </w:rPr>
+        <w:tab/>
+      </w:r>
+      <w:r>
+        <w:rPr>
+          <w:rFonts w:ascii="Arial" w:hAnsi="Arial" w:cs="Arial"/>
+          <w:b/>
+          <w:bCs/>
+          <w:color w:val="000000" w:themeColor="text1"/>
+          <w:sz w:val="22"/>
+          <w:szCs w:val="22"/>
+          <w:lang w:val="es-MX"/>
+        </w:rPr>
+        <w:tab/>
+      </w:r>
+      <w:r>
+        <w:rPr>
+          <w:rFonts w:ascii="Arial" w:hAnsi="Arial" w:cs="Arial"/>
+          <w:b/>
+          <w:bCs/>
+          <w:color w:val="000000" w:themeColor="text1"/>
+          <w:sz w:val="22"/>
+          <w:szCs w:val="22"/>
+          <w:lang w:val="es-MX"/>
+        </w:rPr>
+        <w:t>Matrícula:</w:t>
+      </w:r>
+      <w:r>
+        <w:rPr>
+          <w:rFonts w:ascii="Arial" w:hAnsi="Arial" w:cs="Arial"/>
+          <w:b/>
+          <w:bCs/>
+          <w:color w:val="000000" w:themeColor="text1"/>
+          <w:sz w:val="22"/>
+          <w:szCs w:val="22"/>
+          <w:lang w:val="es-MX"/>
+        </w:rPr>
+        <w:t xml:space="preserve"> </w:t>
+      </w:r>
+      <w:r>
+        <w:rPr>
+          <w:rFonts w:ascii="Arial" w:hAnsi="Arial" w:cs="Arial"/>
+          <w:color w:val="000000" w:themeColor="text1"/>
+          <w:sz w:val="22"/>
+          <w:szCs w:val="22"/>
+          <w:lang w:val="es-MX"/>
+        </w:rPr>
+        <w:t>A01177189</w:t>
       </w:r>
     </w:p>
     <w:p>

</xml_diff>